<commit_message>
Pomoc, pozostają szczegółowe informacje
</commit_message>
<xml_diff>
--- a/Sources/UI/Pomoc.docx
+++ b/Sources/UI/Pomoc.docx
@@ -603,8 +603,8 @@
         </w:rPr>
       </w:pPr>
       <w:r>
-        <w:object w:dxaOrig="3199" w:dyaOrig="911">
-          <v:rect xmlns:o="urn:schemas-microsoft-com:office:office" xmlns:v="urn:schemas-microsoft-com:vml" id="rectole0000000000" style="width:159.950000pt;height:45.550000pt" o:preferrelative="t" o:ole="">
+        <w:object w:dxaOrig="3239" w:dyaOrig="931">
+          <v:rect xmlns:o="urn:schemas-microsoft-com:office:office" xmlns:v="urn:schemas-microsoft-com:vml" id="rectole0000000000" style="width:161.950000pt;height:46.550000pt" o:preferrelative="t" o:ole="">
             <o:lock v:ext="edit"/>
             <v:imagedata xmlns:r="http://schemas.openxmlformats.org/officeDocument/2006/relationships" r:id="docRId1" o:title=""/>
           </v:rect>
@@ -661,48 +661,26 @@
           <w:sz w:val="28"/>
           <w:shd w:fill="auto" w:val="clear"/>
         </w:rPr>
-        <w:t xml:space="preserve">ę możliwość utworzyć nowe zadanie "Watcher" oraz "Manipulator", i </w:t>
-      </w:r>
-      <w:r>
-        <w:rPr>
-          <w:rFonts w:ascii="Calibri" w:hAnsi="Calibri" w:cs="Calibri" w:eastAsia="Calibri"/>
-          <w:color w:val="auto"/>
-          <w:spacing w:val="0"/>
-          <w:position w:val="0"/>
-          <w:sz w:val="28"/>
-          <w:shd w:fill="auto" w:val="clear"/>
-        </w:rPr>
-        <w:t xml:space="preserve">wczytać zadanie z pliku oraz zapisać wybrane zadanie do pliku </w:t>
-      </w:r>
-      <w:r>
-        <w:rPr>
-          <w:rFonts w:ascii="Calibri" w:hAnsi="Calibri" w:cs="Calibri" w:eastAsia="Calibri"/>
-          <w:color w:val="auto"/>
-          <w:spacing w:val="0"/>
-          <w:position w:val="0"/>
-          <w:sz w:val="28"/>
-          <w:shd w:fill="auto" w:val="clear"/>
-        </w:rPr>
-        <w:t xml:space="preserve">lub skończyć zadanie . </w:t>
-      </w:r>
-    </w:p>
-    <w:p>
-      <w:pPr>
-        <w:spacing w:before="0" w:after="200" w:line="240"/>
-        <w:ind w:right="0" w:left="0" w:firstLine="0"/>
-        <w:jc w:val="left"/>
-        <w:rPr>
-          <w:rFonts w:ascii="Calibri" w:hAnsi="Calibri" w:cs="Calibri" w:eastAsia="Calibri"/>
-          <w:color w:val="auto"/>
-          <w:spacing w:val="0"/>
-          <w:position w:val="0"/>
-          <w:sz w:val="28"/>
-          <w:shd w:fill="auto" w:val="clear"/>
-        </w:rPr>
-      </w:pPr>
-      <w:r>
-        <w:object w:dxaOrig="4152" w:dyaOrig="2387">
-          <v:rect xmlns:o="urn:schemas-microsoft-com:office:office" xmlns:v="urn:schemas-microsoft-com:vml" id="rectole0000000001" style="width:207.600000pt;height:119.350000pt" o:preferrelative="t" o:ole="">
+        <w:t xml:space="preserve">ę możliwość utworzyć nowe zadanie "Watcher" oraz "Manipulator", i wczytać zadanie z pliku oraz zapisać wybrane zadanie do pliku lub skończyć zadanie . </w:t>
+      </w:r>
+    </w:p>
+    <w:p>
+      <w:pPr>
+        <w:spacing w:before="0" w:after="200" w:line="240"/>
+        <w:ind w:right="0" w:left="0" w:firstLine="0"/>
+        <w:jc w:val="left"/>
+        <w:rPr>
+          <w:rFonts w:ascii="Calibri" w:hAnsi="Calibri" w:cs="Calibri" w:eastAsia="Calibri"/>
+          <w:color w:val="auto"/>
+          <w:spacing w:val="0"/>
+          <w:position w:val="0"/>
+          <w:sz w:val="28"/>
+          <w:shd w:fill="auto" w:val="clear"/>
+        </w:rPr>
+      </w:pPr>
+      <w:r>
+        <w:object w:dxaOrig="4211" w:dyaOrig="2409">
+          <v:rect xmlns:o="urn:schemas-microsoft-com:office:office" xmlns:v="urn:schemas-microsoft-com:vml" id="rectole0000000001" style="width:210.550000pt;height:120.450000pt" o:preferrelative="t" o:ole="">
             <o:lock v:ext="edit"/>
             <v:imagedata xmlns:r="http://schemas.openxmlformats.org/officeDocument/2006/relationships" r:id="docRId3" o:title=""/>
           </v:rect>
@@ -755,8 +733,8 @@
         </w:rPr>
       </w:pPr>
       <w:r>
-        <w:object w:dxaOrig="5871" w:dyaOrig="1518">
-          <v:rect xmlns:o="urn:schemas-microsoft-com:office:office" xmlns:v="urn:schemas-microsoft-com:vml" id="rectole0000000002" style="width:293.550000pt;height:75.900000pt" o:preferrelative="t" o:ole="">
+        <w:object w:dxaOrig="5952" w:dyaOrig="1538">
+          <v:rect xmlns:o="urn:schemas-microsoft-com:office:office" xmlns:v="urn:schemas-microsoft-com:vml" id="rectole0000000002" style="width:297.600000pt;height:76.900000pt" o:preferrelative="t" o:ole="">
             <o:lock v:ext="edit"/>
             <v:imagedata xmlns:r="http://schemas.openxmlformats.org/officeDocument/2006/relationships" r:id="docRId5" o:title=""/>
           </v:rect>
@@ -802,41 +780,52 @@
           <w:sz w:val="28"/>
           <w:shd w:fill="auto" w:val="clear"/>
         </w:rPr>
-        <w:t xml:space="preserve">albo edytować nazwę</w:t>
-      </w:r>
-    </w:p>
-    <w:p>
-      <w:pPr>
-        <w:spacing w:before="0" w:after="200" w:line="240"/>
-        <w:ind w:right="0" w:left="0" w:firstLine="0"/>
-        <w:jc w:val="left"/>
-        <w:rPr>
-          <w:rFonts w:ascii="Calibri" w:hAnsi="Calibri" w:cs="Calibri" w:eastAsia="Calibri"/>
-          <w:color w:val="auto"/>
-          <w:spacing w:val="0"/>
-          <w:position w:val="0"/>
-          <w:sz w:val="28"/>
-          <w:shd w:fill="auto" w:val="clear"/>
-        </w:rPr>
-      </w:pPr>
-    </w:p>
-    <w:p>
-      <w:pPr>
-        <w:spacing w:before="0" w:after="200" w:line="240"/>
-        <w:ind w:right="0" w:left="0" w:firstLine="0"/>
-        <w:jc w:val="left"/>
-        <w:rPr>
-          <w:rFonts w:ascii="Calibri" w:hAnsi="Calibri" w:cs="Calibri" w:eastAsia="Calibri"/>
-          <w:color w:val="auto"/>
-          <w:spacing w:val="0"/>
-          <w:position w:val="0"/>
-          <w:sz w:val="28"/>
-          <w:shd w:fill="auto" w:val="clear"/>
-        </w:rPr>
-      </w:pPr>
-      <w:r>
-        <w:object w:dxaOrig="6580" w:dyaOrig="2571">
-          <v:rect xmlns:o="urn:schemas-microsoft-com:office:office" xmlns:v="urn:schemas-microsoft-com:vml" id="rectole0000000003" style="width:329.000000pt;height:128.550000pt" o:preferrelative="t" o:ole="">
+        <w:t xml:space="preserve">albo edytowa</w:t>
+      </w:r>
+      <w:r>
+        <w:rPr>
+          <w:rFonts w:ascii="Calibri" w:hAnsi="Calibri" w:cs="Calibri" w:eastAsia="Calibri"/>
+          <w:color w:val="auto"/>
+          <w:spacing w:val="0"/>
+          <w:position w:val="0"/>
+          <w:sz w:val="28"/>
+          <w:shd w:fill="auto" w:val="clear"/>
+        </w:rPr>
+        <w:t xml:space="preserve">ć nazwę</w:t>
+      </w:r>
+    </w:p>
+    <w:p>
+      <w:pPr>
+        <w:spacing w:before="0" w:after="200" w:line="240"/>
+        <w:ind w:right="0" w:left="0" w:firstLine="0"/>
+        <w:jc w:val="left"/>
+        <w:rPr>
+          <w:rFonts w:ascii="Calibri" w:hAnsi="Calibri" w:cs="Calibri" w:eastAsia="Calibri"/>
+          <w:color w:val="auto"/>
+          <w:spacing w:val="0"/>
+          <w:position w:val="0"/>
+          <w:sz w:val="28"/>
+          <w:shd w:fill="auto" w:val="clear"/>
+        </w:rPr>
+      </w:pPr>
+    </w:p>
+    <w:p>
+      <w:pPr>
+        <w:spacing w:before="0" w:after="200" w:line="240"/>
+        <w:ind w:right="0" w:left="0" w:firstLine="0"/>
+        <w:jc w:val="left"/>
+        <w:rPr>
+          <w:rFonts w:ascii="Calibri" w:hAnsi="Calibri" w:cs="Calibri" w:eastAsia="Calibri"/>
+          <w:color w:val="auto"/>
+          <w:spacing w:val="0"/>
+          <w:position w:val="0"/>
+          <w:sz w:val="22"/>
+          <w:shd w:fill="auto" w:val="clear"/>
+        </w:rPr>
+      </w:pPr>
+      <w:r>
+        <w:object w:dxaOrig="6661" w:dyaOrig="2611">
+          <v:rect xmlns:o="urn:schemas-microsoft-com:office:office" xmlns:v="urn:schemas-microsoft-com:vml" id="rectole0000000003" style="width:333.050000pt;height:130.550000pt" o:preferrelative="t" o:ole="">
             <o:lock v:ext="edit"/>
             <v:imagedata xmlns:r="http://schemas.openxmlformats.org/officeDocument/2006/relationships" r:id="docRId7" o:title=""/>
           </v:rect>
@@ -846,84 +835,21 @@
     </w:p>
     <w:p>
       <w:pPr>
-        <w:spacing w:before="0" w:after="200" w:line="276"/>
-        <w:ind w:right="0" w:left="0" w:firstLine="0"/>
-        <w:jc w:val="left"/>
-        <w:rPr>
-          <w:rFonts w:ascii="Calibri" w:hAnsi="Calibri" w:cs="Calibri" w:eastAsia="Calibri"/>
-          <w:color w:val="auto"/>
-          <w:spacing w:val="0"/>
-          <w:position w:val="0"/>
-          <w:sz w:val="28"/>
-          <w:shd w:fill="auto" w:val="clear"/>
-        </w:rPr>
-      </w:pPr>
-      <w:r>
-        <w:rPr>
-          <w:rFonts w:ascii="Calibri" w:hAnsi="Calibri" w:cs="Calibri" w:eastAsia="Calibri"/>
-          <w:color w:val="auto"/>
-          <w:spacing w:val="0"/>
-          <w:position w:val="0"/>
-          <w:sz w:val="28"/>
-          <w:shd w:fill="auto" w:val="clear"/>
-        </w:rPr>
-        <w:t xml:space="preserve">           </w:t>
-      </w:r>
-    </w:p>
-    <w:p>
-      <w:pPr>
-        <w:spacing w:before="0" w:after="200" w:line="276"/>
-        <w:ind w:right="0" w:left="0" w:firstLine="0"/>
-        <w:jc w:val="left"/>
-        <w:rPr>
-          <w:rFonts w:ascii="Calibri" w:hAnsi="Calibri" w:cs="Calibri" w:eastAsia="Calibri"/>
-          <w:color w:val="auto"/>
-          <w:spacing w:val="0"/>
-          <w:position w:val="0"/>
-          <w:sz w:val="28"/>
-          <w:shd w:fill="auto" w:val="clear"/>
-        </w:rPr>
-      </w:pPr>
-      <w:r>
-        <w:rPr>
-          <w:rFonts w:ascii="Calibri" w:hAnsi="Calibri" w:cs="Calibri" w:eastAsia="Calibri"/>
-          <w:color w:val="auto"/>
-          <w:spacing w:val="0"/>
-          <w:position w:val="0"/>
-          <w:sz w:val="28"/>
-          <w:shd w:fill="auto" w:val="clear"/>
-        </w:rPr>
-        <w:t xml:space="preserve">Po stworzeniu nowego Manipulatora(mo</w:t>
-      </w:r>
-      <w:r>
-        <w:rPr>
-          <w:rFonts w:ascii="Calibri" w:hAnsi="Calibri" w:cs="Calibri" w:eastAsia="Calibri"/>
-          <w:color w:val="auto"/>
-          <w:spacing w:val="0"/>
-          <w:position w:val="0"/>
-          <w:sz w:val="28"/>
-          <w:shd w:fill="auto" w:val="clear"/>
-        </w:rPr>
-        <w:t xml:space="preserve">żliwe jest utworzenie kilku na raz)</w:t>
-      </w:r>
-    </w:p>
-    <w:p>
-      <w:pPr>
-        <w:spacing w:before="0" w:after="200" w:line="240"/>
-        <w:ind w:right="0" w:left="0" w:firstLine="0"/>
-        <w:jc w:val="left"/>
-        <w:rPr>
-          <w:rFonts w:ascii="Calibri" w:hAnsi="Calibri" w:cs="Calibri" w:eastAsia="Calibri"/>
-          <w:color w:val="auto"/>
-          <w:spacing w:val="0"/>
-          <w:position w:val="0"/>
-          <w:sz w:val="28"/>
-          <w:shd w:fill="auto" w:val="clear"/>
-        </w:rPr>
-      </w:pPr>
-      <w:r>
-        <w:object w:dxaOrig="8402" w:dyaOrig="4312">
-          <v:rect xmlns:o="urn:schemas-microsoft-com:office:office" xmlns:v="urn:schemas-microsoft-com:vml" id="rectole0000000004" style="width:420.100000pt;height:215.600000pt" o:preferrelative="t" o:ole="">
+        <w:spacing w:before="0" w:after="200" w:line="240"/>
+        <w:ind w:right="0" w:left="0" w:firstLine="0"/>
+        <w:jc w:val="left"/>
+        <w:rPr>
+          <w:rFonts w:ascii="Calibri" w:hAnsi="Calibri" w:cs="Calibri" w:eastAsia="Calibri"/>
+          <w:color w:val="auto"/>
+          <w:spacing w:val="0"/>
+          <w:position w:val="0"/>
+          <w:sz w:val="22"/>
+          <w:shd w:fill="auto" w:val="clear"/>
+        </w:rPr>
+      </w:pPr>
+      <w:r>
+        <w:object w:dxaOrig="6575" w:dyaOrig="2520">
+          <v:rect xmlns:o="urn:schemas-microsoft-com:office:office" xmlns:v="urn:schemas-microsoft-com:vml" id="rectole0000000004" style="width:328.750000pt;height:126.000000pt" o:preferrelative="t" o:ole="">
             <o:lock v:ext="edit"/>
             <v:imagedata xmlns:r="http://schemas.openxmlformats.org/officeDocument/2006/relationships" r:id="docRId9" o:title=""/>
           </v:rect>
@@ -933,88 +859,99 @@
     </w:p>
     <w:p>
       <w:pPr>
-        <w:spacing w:before="0" w:after="200" w:line="276"/>
-        <w:ind w:right="0" w:left="0" w:firstLine="0"/>
-        <w:jc w:val="left"/>
-        <w:rPr>
-          <w:rFonts w:ascii="Calibri" w:hAnsi="Calibri" w:cs="Calibri" w:eastAsia="Calibri"/>
-          <w:color w:val="auto"/>
-          <w:spacing w:val="0"/>
-          <w:position w:val="0"/>
-          <w:sz w:val="28"/>
-          <w:shd w:fill="auto" w:val="clear"/>
-        </w:rPr>
-      </w:pPr>
-      <w:r>
-        <w:rPr>
-          <w:rFonts w:ascii="Calibri" w:hAnsi="Calibri" w:cs="Calibri" w:eastAsia="Calibri"/>
-          <w:color w:val="auto"/>
-          <w:spacing w:val="0"/>
-          <w:position w:val="0"/>
-          <w:sz w:val="28"/>
-          <w:shd w:fill="auto" w:val="clear"/>
-        </w:rPr>
-        <w:t xml:space="preserve"> mamy mo</w:t>
-      </w:r>
-      <w:r>
-        <w:rPr>
-          <w:rFonts w:ascii="Calibri" w:hAnsi="Calibri" w:cs="Calibri" w:eastAsia="Calibri"/>
-          <w:color w:val="auto"/>
-          <w:spacing w:val="0"/>
-          <w:position w:val="0"/>
-          <w:sz w:val="28"/>
-          <w:shd w:fill="auto" w:val="clear"/>
-        </w:rPr>
-        <w:t xml:space="preserve">żliwość do:</w:t>
-      </w:r>
-    </w:p>
-    <w:p>
-      <w:pPr>
-        <w:numPr>
-          <w:ilvl w:val="0"/>
-          <w:numId w:val="17"/>
-        </w:numPr>
-        <w:spacing w:before="0" w:after="200" w:line="276"/>
-        <w:ind w:right="0" w:left="720" w:hanging="360"/>
-        <w:jc w:val="left"/>
-        <w:rPr>
-          <w:rFonts w:ascii="Calibri" w:hAnsi="Calibri" w:cs="Calibri" w:eastAsia="Calibri"/>
-          <w:color w:val="auto"/>
-          <w:spacing w:val="0"/>
-          <w:position w:val="0"/>
-          <w:sz w:val="28"/>
-          <w:shd w:fill="auto" w:val="clear"/>
-        </w:rPr>
-      </w:pPr>
-      <w:r>
-        <w:rPr>
-          <w:rFonts w:ascii="Calibri" w:hAnsi="Calibri" w:cs="Calibri" w:eastAsia="Calibri"/>
-          <w:color w:val="auto"/>
-          <w:spacing w:val="0"/>
-          <w:position w:val="0"/>
-          <w:sz w:val="28"/>
-          <w:shd w:fill="auto" w:val="clear"/>
-        </w:rPr>
-        <w:t xml:space="preserve">Wyboru plików</w:t>
-      </w:r>
-    </w:p>
-    <w:p>
-      <w:pPr>
-        <w:spacing w:before="0" w:after="200" w:line="240"/>
-        <w:ind w:right="0" w:left="720" w:firstLine="0"/>
-        <w:jc w:val="left"/>
-        <w:rPr>
-          <w:rFonts w:ascii="Calibri" w:hAnsi="Calibri" w:cs="Calibri" w:eastAsia="Calibri"/>
-          <w:color w:val="auto"/>
-          <w:spacing w:val="0"/>
-          <w:position w:val="0"/>
-          <w:sz w:val="28"/>
-          <w:shd w:fill="auto" w:val="clear"/>
-        </w:rPr>
-      </w:pPr>
-      <w:r>
-        <w:object w:dxaOrig="8402" w:dyaOrig="2146">
-          <v:rect xmlns:o="urn:schemas-microsoft-com:office:office" xmlns:v="urn:schemas-microsoft-com:vml" id="rectole0000000005" style="width:420.100000pt;height:107.300000pt" o:preferrelative="t" o:ole="">
+        <w:spacing w:before="0" w:after="200" w:line="240"/>
+        <w:ind w:right="0" w:left="0" w:firstLine="0"/>
+        <w:jc w:val="left"/>
+        <w:rPr>
+          <w:rFonts w:ascii="Calibri" w:hAnsi="Calibri" w:cs="Calibri" w:eastAsia="Calibri"/>
+          <w:color w:val="auto"/>
+          <w:spacing w:val="0"/>
+          <w:position w:val="0"/>
+          <w:sz w:val="28"/>
+          <w:shd w:fill="auto" w:val="clear"/>
+        </w:rPr>
+      </w:pPr>
+    </w:p>
+    <w:p>
+      <w:pPr>
+        <w:spacing w:before="0" w:after="200" w:line="276"/>
+        <w:ind w:right="0" w:left="0" w:firstLine="0"/>
+        <w:jc w:val="left"/>
+        <w:rPr>
+          <w:rFonts w:ascii="Calibri" w:hAnsi="Calibri" w:cs="Calibri" w:eastAsia="Calibri"/>
+          <w:color w:val="auto"/>
+          <w:spacing w:val="0"/>
+          <w:position w:val="0"/>
+          <w:sz w:val="28"/>
+          <w:shd w:fill="auto" w:val="clear"/>
+        </w:rPr>
+      </w:pPr>
+      <w:r>
+        <w:rPr>
+          <w:rFonts w:ascii="Calibri" w:hAnsi="Calibri" w:cs="Calibri" w:eastAsia="Calibri"/>
+          <w:color w:val="auto"/>
+          <w:spacing w:val="0"/>
+          <w:position w:val="0"/>
+          <w:sz w:val="28"/>
+          <w:shd w:fill="auto" w:val="clear"/>
+        </w:rPr>
+        <w:t xml:space="preserve">           </w:t>
+      </w:r>
+    </w:p>
+    <w:p>
+      <w:pPr>
+        <w:spacing w:before="0" w:after="200" w:line="276"/>
+        <w:ind w:right="0" w:left="0" w:firstLine="0"/>
+        <w:jc w:val="left"/>
+        <w:rPr>
+          <w:rFonts w:ascii="Calibri" w:hAnsi="Calibri" w:cs="Calibri" w:eastAsia="Calibri"/>
+          <w:color w:val="auto"/>
+          <w:spacing w:val="0"/>
+          <w:position w:val="0"/>
+          <w:sz w:val="28"/>
+          <w:shd w:fill="auto" w:val="clear"/>
+        </w:rPr>
+      </w:pPr>
+      <w:r>
+        <w:rPr>
+          <w:rFonts w:ascii="Calibri" w:hAnsi="Calibri" w:cs="Calibri" w:eastAsia="Calibri"/>
+          <w:color w:val="auto"/>
+          <w:spacing w:val="0"/>
+          <w:position w:val="0"/>
+          <w:sz w:val="28"/>
+          <w:shd w:fill="auto" w:val="clear"/>
+        </w:rPr>
+        <w:t xml:space="preserve">Po stworzeniu nowego Manipulatora(mo</w:t>
+      </w:r>
+      <w:r>
+        <w:rPr>
+          <w:rFonts w:ascii="Calibri" w:hAnsi="Calibri" w:cs="Calibri" w:eastAsia="Calibri"/>
+          <w:color w:val="auto"/>
+          <w:spacing w:val="0"/>
+          <w:position w:val="0"/>
+          <w:sz w:val="28"/>
+          <w:shd w:fill="auto" w:val="clear"/>
+        </w:rPr>
+        <w:t xml:space="preserve">żliwe jest utworzenie kilku na raz)</w:t>
+      </w:r>
+    </w:p>
+    <w:p>
+      <w:pPr>
+        <w:spacing w:before="0" w:after="200" w:line="240"/>
+        <w:ind w:right="0" w:left="0" w:firstLine="0"/>
+        <w:jc w:val="left"/>
+        <w:rPr>
+          <w:rFonts w:ascii="Calibri" w:hAnsi="Calibri" w:cs="Calibri" w:eastAsia="Calibri"/>
+          <w:color w:val="auto"/>
+          <w:spacing w:val="0"/>
+          <w:position w:val="0"/>
+          <w:sz w:val="28"/>
+          <w:shd w:fill="auto" w:val="clear"/>
+        </w:rPr>
+      </w:pPr>
+      <w:r>
+        <w:object w:dxaOrig="8503" w:dyaOrig="4373">
+          <v:rect xmlns:o="urn:schemas-microsoft-com:office:office" xmlns:v="urn:schemas-microsoft-com:vml" id="rectole0000000005" style="width:425.150000pt;height:218.650000pt" o:preferrelative="t" o:ole="">
             <o:lock v:ext="edit"/>
             <v:imagedata xmlns:r="http://schemas.openxmlformats.org/officeDocument/2006/relationships" r:id="docRId11" o:title=""/>
           </v:rect>
@@ -1045,14 +982,25 @@
           <w:sz w:val="28"/>
           <w:shd w:fill="auto" w:val="clear"/>
         </w:rPr>
-        <w:t xml:space="preserve">       </w:t>
+        <w:t xml:space="preserve"> mamy mo</w:t>
+      </w:r>
+      <w:r>
+        <w:rPr>
+          <w:rFonts w:ascii="Calibri" w:hAnsi="Calibri" w:cs="Calibri" w:eastAsia="Calibri"/>
+          <w:color w:val="auto"/>
+          <w:spacing w:val="0"/>
+          <w:position w:val="0"/>
+          <w:sz w:val="28"/>
+          <w:shd w:fill="auto" w:val="clear"/>
+        </w:rPr>
+        <w:t xml:space="preserve">żliwość do:</w:t>
       </w:r>
     </w:p>
     <w:p>
       <w:pPr>
         <w:numPr>
           <w:ilvl w:val="0"/>
-          <w:numId w:val="20"/>
+          <w:numId w:val="16"/>
         </w:numPr>
         <w:spacing w:before="0" w:after="200" w:line="276"/>
         <w:ind w:right="0" w:left="720" w:hanging="360"/>
@@ -1075,14 +1023,66 @@
           <w:sz w:val="28"/>
           <w:shd w:fill="auto" w:val="clear"/>
         </w:rPr>
-        <w:t xml:space="preserve">Filtracji nazw plików </w:t>
+        <w:t xml:space="preserve">Wyboru plików</w:t>
+      </w:r>
+    </w:p>
+    <w:p>
+      <w:pPr>
+        <w:spacing w:before="0" w:after="200" w:line="240"/>
+        <w:ind w:right="0" w:left="720" w:firstLine="0"/>
+        <w:jc w:val="left"/>
+        <w:rPr>
+          <w:rFonts w:ascii="Calibri" w:hAnsi="Calibri" w:cs="Calibri" w:eastAsia="Calibri"/>
+          <w:color w:val="auto"/>
+          <w:spacing w:val="0"/>
+          <w:position w:val="0"/>
+          <w:sz w:val="28"/>
+          <w:shd w:fill="auto" w:val="clear"/>
+        </w:rPr>
+      </w:pPr>
+      <w:r>
+        <w:rPr>
+          <w:rFonts w:ascii="Calibri" w:hAnsi="Calibri" w:cs="Calibri" w:eastAsia="Calibri"/>
+          <w:color w:val="auto"/>
+          <w:spacing w:val="0"/>
+          <w:position w:val="0"/>
+          <w:sz w:val="22"/>
+          <w:shd w:fill="auto" w:val="clear"/>
+        </w:rPr>
+        <w:t xml:space="preserve"> </w:t>
+      </w:r>
+    </w:p>
+    <w:p>
+      <w:pPr>
+        <w:spacing w:before="0" w:after="200" w:line="276"/>
+        <w:ind w:right="0" w:left="0" w:firstLine="0"/>
+        <w:jc w:val="left"/>
+        <w:rPr>
+          <w:rFonts w:ascii="Calibri" w:hAnsi="Calibri" w:cs="Calibri" w:eastAsia="Calibri"/>
+          <w:color w:val="auto"/>
+          <w:spacing w:val="0"/>
+          <w:position w:val="0"/>
+          <w:sz w:val="28"/>
+          <w:shd w:fill="auto" w:val="clear"/>
+        </w:rPr>
+      </w:pPr>
+      <w:r>
+        <w:rPr>
+          <w:rFonts w:ascii="Calibri" w:hAnsi="Calibri" w:cs="Calibri" w:eastAsia="Calibri"/>
+          <w:color w:val="auto"/>
+          <w:spacing w:val="0"/>
+          <w:position w:val="0"/>
+          <w:sz w:val="28"/>
+          <w:shd w:fill="auto" w:val="clear"/>
+        </w:rPr>
+        <w:t xml:space="preserve">       </w:t>
       </w:r>
     </w:p>
     <w:p>
       <w:pPr>
         <w:numPr>
           <w:ilvl w:val="0"/>
-          <w:numId w:val="20"/>
+          <w:numId w:val="19"/>
         </w:numPr>
         <w:spacing w:before="0" w:after="200" w:line="276"/>
         <w:ind w:right="0" w:left="720" w:hanging="360"/>
@@ -1105,130 +1105,7 @@
           <w:sz w:val="28"/>
           <w:shd w:fill="auto" w:val="clear"/>
         </w:rPr>
-        <w:t xml:space="preserve">Filtracji tre</w:t>
-      </w:r>
-      <w:r>
-        <w:rPr>
-          <w:rFonts w:ascii="Calibri" w:hAnsi="Calibri" w:cs="Calibri" w:eastAsia="Calibri"/>
-          <w:color w:val="auto"/>
-          <w:spacing w:val="0"/>
-          <w:position w:val="0"/>
-          <w:sz w:val="28"/>
-          <w:shd w:fill="auto" w:val="clear"/>
-        </w:rPr>
-        <w:t xml:space="preserve">ści plik</w:t>
-      </w:r>
-      <w:r>
-        <w:rPr>
-          <w:rFonts w:ascii="Calibri" w:hAnsi="Calibri" w:cs="Calibri" w:eastAsia="Calibri"/>
-          <w:color w:val="auto"/>
-          <w:spacing w:val="0"/>
-          <w:position w:val="0"/>
-          <w:sz w:val="28"/>
-          <w:shd w:fill="auto" w:val="clear"/>
-        </w:rPr>
-        <w:t xml:space="preserve">ów(tekstowych)</w:t>
-      </w:r>
-    </w:p>
-    <w:p>
-      <w:pPr>
-        <w:numPr>
-          <w:ilvl w:val="0"/>
-          <w:numId w:val="20"/>
-        </w:numPr>
-        <w:spacing w:before="0" w:after="200" w:line="276"/>
-        <w:ind w:right="0" w:left="720" w:hanging="360"/>
-        <w:jc w:val="left"/>
-        <w:rPr>
-          <w:rFonts w:ascii="Calibri" w:hAnsi="Calibri" w:cs="Calibri" w:eastAsia="Calibri"/>
-          <w:color w:val="auto"/>
-          <w:spacing w:val="0"/>
-          <w:position w:val="0"/>
-          <w:sz w:val="28"/>
-          <w:shd w:fill="auto" w:val="clear"/>
-        </w:rPr>
-      </w:pPr>
-      <w:r>
-        <w:rPr>
-          <w:rFonts w:ascii="Calibri" w:hAnsi="Calibri" w:cs="Calibri" w:eastAsia="Calibri"/>
-          <w:color w:val="auto"/>
-          <w:spacing w:val="0"/>
-          <w:position w:val="0"/>
-          <w:sz w:val="28"/>
-          <w:shd w:fill="auto" w:val="clear"/>
-        </w:rPr>
-        <w:t xml:space="preserve">Grupowej zmianie nazw plików </w:t>
-      </w:r>
-    </w:p>
-    <w:p>
-      <w:pPr>
-        <w:numPr>
-          <w:ilvl w:val="0"/>
-          <w:numId w:val="20"/>
-        </w:numPr>
-        <w:spacing w:before="0" w:after="200" w:line="276"/>
-        <w:ind w:right="0" w:left="720" w:hanging="360"/>
-        <w:jc w:val="left"/>
-        <w:rPr>
-          <w:rFonts w:ascii="Calibri" w:hAnsi="Calibri" w:cs="Calibri" w:eastAsia="Calibri"/>
-          <w:color w:val="auto"/>
-          <w:spacing w:val="0"/>
-          <w:position w:val="0"/>
-          <w:sz w:val="28"/>
-          <w:shd w:fill="auto" w:val="clear"/>
-        </w:rPr>
-      </w:pPr>
-      <w:r>
-        <w:rPr>
-          <w:rFonts w:ascii="Calibri" w:hAnsi="Calibri" w:cs="Calibri" w:eastAsia="Calibri"/>
-          <w:color w:val="auto"/>
-          <w:spacing w:val="0"/>
-          <w:position w:val="0"/>
-          <w:sz w:val="28"/>
-          <w:shd w:fill="auto" w:val="clear"/>
-        </w:rPr>
-        <w:t xml:space="preserve">Manipulacji tre</w:t>
-      </w:r>
-      <w:r>
-        <w:rPr>
-          <w:rFonts w:ascii="Calibri" w:hAnsi="Calibri" w:cs="Calibri" w:eastAsia="Calibri"/>
-          <w:color w:val="auto"/>
-          <w:spacing w:val="0"/>
-          <w:position w:val="0"/>
-          <w:sz w:val="28"/>
-          <w:shd w:fill="auto" w:val="clear"/>
-        </w:rPr>
-        <w:t xml:space="preserve">ścią</w:t>
-      </w:r>
-    </w:p>
-    <w:p>
-      <w:pPr>
-        <w:numPr>
-          <w:ilvl w:val="0"/>
-          <w:numId w:val="20"/>
-        </w:numPr>
-        <w:spacing w:before="0" w:after="200" w:line="276"/>
-        <w:ind w:right="0" w:left="720" w:hanging="360"/>
-        <w:jc w:val="left"/>
-        <w:rPr>
-          <w:rFonts w:ascii="Calibri" w:hAnsi="Calibri" w:cs="Calibri" w:eastAsia="Calibri"/>
-          <w:color w:val="auto"/>
-          <w:spacing w:val="0"/>
-          <w:position w:val="0"/>
-          <w:sz w:val="28"/>
-          <w:shd w:fill="auto" w:val="clear"/>
-        </w:rPr>
-      </w:pPr>
-      <w:r>
-        <w:rPr>
-          <w:rFonts w:ascii="Calibri" w:hAnsi="Calibri" w:cs="Calibri" w:eastAsia="Calibri"/>
-          <w:color w:val="auto"/>
-          <w:spacing w:val="0"/>
-          <w:position w:val="0"/>
-          <w:sz w:val="28"/>
-          <w:shd w:fill="auto" w:val="clear"/>
-        </w:rPr>
-        <w:t xml:space="preserve">Wyboru miejsca docelowego</w:t>
+        <w:t xml:space="preserve">Filtracji nazw plików </w:t>
       </w:r>
     </w:p>
     <w:p>
@@ -1246,8 +1123,8 @@
         </w:rPr>
       </w:pPr>
       <w:r>
-        <w:object w:dxaOrig="8402" w:dyaOrig="1073">
-          <v:rect xmlns:o="urn:schemas-microsoft-com:office:office" xmlns:v="urn:schemas-microsoft-com:vml" id="rectole0000000006" style="width:420.100000pt;height:53.650000pt" o:preferrelative="t" o:ole="">
+        <w:object w:dxaOrig="8303" w:dyaOrig="2580">
+          <v:rect xmlns:o="urn:schemas-microsoft-com:office:office" xmlns:v="urn:schemas-microsoft-com:vml" id="rectole0000000006" style="width:415.150000pt;height:129.000000pt" o:preferrelative="t" o:ole="">
             <o:lock v:ext="edit"/>
             <v:imagedata xmlns:r="http://schemas.openxmlformats.org/officeDocument/2006/relationships" r:id="docRId13" o:title=""/>
           </v:rect>
@@ -1272,230 +1149,742 @@
     </w:p>
     <w:p>
       <w:pPr>
-        <w:spacing w:before="0" w:after="200" w:line="276"/>
-        <w:ind w:right="0" w:left="0" w:firstLine="0"/>
-        <w:jc w:val="left"/>
-        <w:rPr>
-          <w:rFonts w:ascii="Calibri" w:hAnsi="Calibri" w:cs="Calibri" w:eastAsia="Calibri"/>
-          <w:color w:val="auto"/>
-          <w:spacing w:val="0"/>
-          <w:position w:val="0"/>
-          <w:sz w:val="28"/>
-          <w:shd w:fill="auto" w:val="clear"/>
-        </w:rPr>
-      </w:pPr>
-      <w:r>
-        <w:rPr>
-          <w:rFonts w:ascii="Calibri" w:hAnsi="Calibri" w:cs="Calibri" w:eastAsia="Calibri"/>
-          <w:color w:val="auto"/>
-          <w:spacing w:val="0"/>
-          <w:position w:val="0"/>
-          <w:sz w:val="28"/>
-          <w:shd w:fill="auto" w:val="clear"/>
-        </w:rPr>
-        <w:t xml:space="preserve">Po wybraniu odpowiednich rzeczy klikamy na "Start" </w:t>
-      </w:r>
-    </w:p>
-    <w:p>
-      <w:pPr>
-        <w:spacing w:before="0" w:after="200" w:line="276"/>
-        <w:ind w:right="0" w:left="0" w:firstLine="0"/>
-        <w:jc w:val="left"/>
-        <w:rPr>
-          <w:rFonts w:ascii="Calibri" w:hAnsi="Calibri" w:cs="Calibri" w:eastAsia="Calibri"/>
-          <w:color w:val="auto"/>
-          <w:spacing w:val="0"/>
-          <w:position w:val="0"/>
-          <w:sz w:val="28"/>
-          <w:shd w:fill="auto" w:val="clear"/>
-        </w:rPr>
-      </w:pPr>
-    </w:p>
-    <w:p>
-      <w:pPr>
-        <w:spacing w:before="0" w:after="200" w:line="276"/>
-        <w:ind w:right="0" w:left="0" w:firstLine="0"/>
-        <w:jc w:val="left"/>
-        <w:rPr>
-          <w:rFonts w:ascii="Calibri" w:hAnsi="Calibri" w:cs="Calibri" w:eastAsia="Calibri"/>
-          <w:color w:val="auto"/>
-          <w:spacing w:val="0"/>
-          <w:position w:val="0"/>
-          <w:sz w:val="28"/>
-          <w:shd w:fill="auto" w:val="clear"/>
-        </w:rPr>
-      </w:pPr>
-      <w:r>
-        <w:rPr>
-          <w:rFonts w:ascii="Calibri" w:hAnsi="Calibri" w:cs="Calibri" w:eastAsia="Calibri"/>
-          <w:color w:val="auto"/>
-          <w:spacing w:val="0"/>
-          <w:position w:val="0"/>
-          <w:sz w:val="28"/>
-          <w:shd w:fill="auto" w:val="clear"/>
-        </w:rPr>
-        <w:t xml:space="preserve">Po stworzeniu nowego Watchera mamy do wyboru "Folder"(z do</w:t>
-      </w:r>
-      <w:r>
-        <w:rPr>
-          <w:rFonts w:ascii="Calibri" w:hAnsi="Calibri" w:cs="Calibri" w:eastAsia="Calibri"/>
-          <w:color w:val="auto"/>
-          <w:spacing w:val="0"/>
-          <w:position w:val="0"/>
-          <w:sz w:val="28"/>
-          <w:shd w:fill="auto" w:val="clear"/>
-        </w:rPr>
-        <w:t xml:space="preserve">łączeniem podfolder</w:t>
-      </w:r>
-      <w:r>
-        <w:rPr>
-          <w:rFonts w:ascii="Calibri" w:hAnsi="Calibri" w:cs="Calibri" w:eastAsia="Calibri"/>
-          <w:color w:val="auto"/>
-          <w:spacing w:val="0"/>
-          <w:position w:val="0"/>
-          <w:sz w:val="28"/>
-          <w:shd w:fill="auto" w:val="clear"/>
-        </w:rPr>
-        <w:t xml:space="preserve">ów) oraz "Plik". Po klikni</w:t>
-      </w:r>
-      <w:r>
-        <w:rPr>
-          <w:rFonts w:ascii="Calibri" w:hAnsi="Calibri" w:cs="Calibri" w:eastAsia="Calibri"/>
-          <w:color w:val="auto"/>
-          <w:spacing w:val="0"/>
-          <w:position w:val="0"/>
-          <w:sz w:val="28"/>
-          <w:shd w:fill="auto" w:val="clear"/>
-        </w:rPr>
-        <w:t xml:space="preserve">ęcie na "Start" mamy są takie filtry: </w:t>
-      </w:r>
-    </w:p>
-    <w:p>
-      <w:pPr>
-        <w:spacing w:before="0" w:after="200" w:line="276"/>
-        <w:ind w:right="0" w:left="0" w:firstLine="0"/>
-        <w:jc w:val="left"/>
-        <w:rPr>
-          <w:rFonts w:ascii="Calibri" w:hAnsi="Calibri" w:cs="Calibri" w:eastAsia="Calibri"/>
-          <w:color w:val="auto"/>
-          <w:spacing w:val="0"/>
-          <w:position w:val="0"/>
-          <w:sz w:val="28"/>
-          <w:shd w:fill="auto" w:val="clear"/>
-        </w:rPr>
-      </w:pPr>
-      <w:r>
-        <w:rPr>
-          <w:rFonts w:ascii="Calibri" w:hAnsi="Calibri" w:cs="Calibri" w:eastAsia="Calibri"/>
-          <w:color w:val="auto"/>
-          <w:spacing w:val="0"/>
-          <w:position w:val="0"/>
-          <w:sz w:val="28"/>
-          <w:shd w:fill="auto" w:val="clear"/>
-        </w:rPr>
-        <w:t xml:space="preserve">- </w:t>
-      </w:r>
-      <w:r>
-        <w:rPr>
-          <w:rFonts w:ascii="Calibri" w:hAnsi="Calibri" w:cs="Calibri" w:eastAsia="Calibri"/>
-          <w:color w:val="auto"/>
-          <w:spacing w:val="0"/>
-          <w:position w:val="0"/>
-          <w:sz w:val="28"/>
-          <w:shd w:fill="auto" w:val="clear"/>
-        </w:rPr>
-        <w:t xml:space="preserve">Ścieżka</w:t>
-      </w:r>
-    </w:p>
-    <w:p>
-      <w:pPr>
-        <w:spacing w:before="0" w:after="200" w:line="276"/>
-        <w:ind w:right="0" w:left="0" w:firstLine="0"/>
-        <w:jc w:val="left"/>
-        <w:rPr>
-          <w:rFonts w:ascii="Calibri" w:hAnsi="Calibri" w:cs="Calibri" w:eastAsia="Calibri"/>
-          <w:color w:val="auto"/>
-          <w:spacing w:val="0"/>
-          <w:position w:val="0"/>
-          <w:sz w:val="28"/>
-          <w:shd w:fill="auto" w:val="clear"/>
-        </w:rPr>
-      </w:pPr>
-      <w:r>
-        <w:rPr>
-          <w:rFonts w:ascii="Calibri" w:hAnsi="Calibri" w:cs="Calibri" w:eastAsia="Calibri"/>
-          <w:color w:val="auto"/>
-          <w:spacing w:val="0"/>
-          <w:position w:val="0"/>
-          <w:sz w:val="28"/>
-          <w:shd w:fill="auto" w:val="clear"/>
-        </w:rPr>
-        <w:t xml:space="preserve">- Czas akcji</w:t>
-      </w:r>
-    </w:p>
-    <w:p>
-      <w:pPr>
-        <w:spacing w:before="0" w:after="200" w:line="276"/>
-        <w:ind w:right="0" w:left="0" w:firstLine="0"/>
-        <w:jc w:val="left"/>
-        <w:rPr>
-          <w:rFonts w:ascii="Calibri" w:hAnsi="Calibri" w:cs="Calibri" w:eastAsia="Calibri"/>
-          <w:color w:val="auto"/>
-          <w:spacing w:val="0"/>
-          <w:position w:val="0"/>
-          <w:sz w:val="28"/>
-          <w:shd w:fill="auto" w:val="clear"/>
-        </w:rPr>
-      </w:pPr>
-      <w:r>
-        <w:rPr>
-          <w:rFonts w:ascii="Calibri" w:hAnsi="Calibri" w:cs="Calibri" w:eastAsia="Calibri"/>
-          <w:color w:val="auto"/>
-          <w:spacing w:val="0"/>
-          <w:position w:val="0"/>
-          <w:sz w:val="28"/>
-          <w:shd w:fill="auto" w:val="clear"/>
-        </w:rPr>
-        <w:t xml:space="preserve">- Typ akcji</w:t>
-      </w:r>
-    </w:p>
-    <w:p>
-      <w:pPr>
-        <w:spacing w:before="0" w:after="200" w:line="240"/>
-        <w:ind w:right="0" w:left="0" w:firstLine="0"/>
-        <w:jc w:val="left"/>
-        <w:rPr>
-          <w:rFonts w:ascii="Calibri" w:hAnsi="Calibri" w:cs="Calibri" w:eastAsia="Calibri"/>
-          <w:color w:val="auto"/>
-          <w:spacing w:val="0"/>
-          <w:position w:val="0"/>
-          <w:sz w:val="28"/>
-          <w:shd w:fill="auto" w:val="clear"/>
-        </w:rPr>
-      </w:pPr>
-    </w:p>
-    <w:p>
-      <w:pPr>
-        <w:spacing w:before="0" w:after="200" w:line="240"/>
-        <w:ind w:right="0" w:left="0" w:firstLine="0"/>
-        <w:jc w:val="left"/>
-        <w:rPr>
-          <w:rFonts w:ascii="Calibri" w:hAnsi="Calibri" w:cs="Calibri" w:eastAsia="Calibri"/>
-          <w:color w:val="auto"/>
-          <w:spacing w:val="0"/>
-          <w:position w:val="0"/>
-          <w:sz w:val="22"/>
-          <w:shd w:fill="auto" w:val="clear"/>
-        </w:rPr>
-      </w:pPr>
-      <w:r>
-        <w:object w:dxaOrig="8303" w:dyaOrig="2808">
-          <v:rect xmlns:o="urn:schemas-microsoft-com:office:office" xmlns:v="urn:schemas-microsoft-com:vml" id="rectole0000000007" style="width:415.150000pt;height:140.400000pt" o:preferrelative="t" o:ole="">
+        <w:numPr>
+          <w:ilvl w:val="0"/>
+          <w:numId w:val="22"/>
+        </w:numPr>
+        <w:spacing w:before="0" w:after="200" w:line="276"/>
+        <w:ind w:right="0" w:left="720" w:hanging="360"/>
+        <w:jc w:val="left"/>
+        <w:rPr>
+          <w:rFonts w:ascii="Calibri" w:hAnsi="Calibri" w:cs="Calibri" w:eastAsia="Calibri"/>
+          <w:color w:val="auto"/>
+          <w:spacing w:val="0"/>
+          <w:position w:val="0"/>
+          <w:sz w:val="28"/>
+          <w:shd w:fill="auto" w:val="clear"/>
+        </w:rPr>
+      </w:pPr>
+      <w:r>
+        <w:rPr>
+          <w:rFonts w:ascii="Calibri" w:hAnsi="Calibri" w:cs="Calibri" w:eastAsia="Calibri"/>
+          <w:color w:val="auto"/>
+          <w:spacing w:val="0"/>
+          <w:position w:val="0"/>
+          <w:sz w:val="28"/>
+          <w:shd w:fill="auto" w:val="clear"/>
+        </w:rPr>
+        <w:t xml:space="preserve">Filtracji tre</w:t>
+      </w:r>
+      <w:r>
+        <w:rPr>
+          <w:rFonts w:ascii="Calibri" w:hAnsi="Calibri" w:cs="Calibri" w:eastAsia="Calibri"/>
+          <w:color w:val="auto"/>
+          <w:spacing w:val="0"/>
+          <w:position w:val="0"/>
+          <w:sz w:val="28"/>
+          <w:shd w:fill="auto" w:val="clear"/>
+        </w:rPr>
+        <w:t xml:space="preserve">ści plik</w:t>
+      </w:r>
+      <w:r>
+        <w:rPr>
+          <w:rFonts w:ascii="Calibri" w:hAnsi="Calibri" w:cs="Calibri" w:eastAsia="Calibri"/>
+          <w:color w:val="auto"/>
+          <w:spacing w:val="0"/>
+          <w:position w:val="0"/>
+          <w:sz w:val="28"/>
+          <w:shd w:fill="auto" w:val="clear"/>
+        </w:rPr>
+        <w:t xml:space="preserve">ów(tekstowych)</w:t>
+      </w:r>
+    </w:p>
+    <w:p>
+      <w:pPr>
+        <w:spacing w:before="0" w:after="200" w:line="240"/>
+        <w:ind w:right="0" w:left="720" w:firstLine="0"/>
+        <w:jc w:val="left"/>
+        <w:rPr>
+          <w:rFonts w:ascii="Calibri" w:hAnsi="Calibri" w:cs="Calibri" w:eastAsia="Calibri"/>
+          <w:color w:val="auto"/>
+          <w:spacing w:val="0"/>
+          <w:position w:val="0"/>
+          <w:sz w:val="28"/>
+          <w:shd w:fill="auto" w:val="clear"/>
+        </w:rPr>
+      </w:pPr>
+      <w:r>
+        <w:object w:dxaOrig="8303" w:dyaOrig="1235">
+          <v:rect xmlns:o="urn:schemas-microsoft-com:office:office" xmlns:v="urn:schemas-microsoft-com:vml" id="rectole0000000007" style="width:415.150000pt;height:61.750000pt" o:preferrelative="t" o:ole="">
             <o:lock v:ext="edit"/>
             <v:imagedata xmlns:r="http://schemas.openxmlformats.org/officeDocument/2006/relationships" r:id="docRId15" o:title=""/>
           </v:rect>
           <o:OLEObject xmlns:r="http://schemas.openxmlformats.org/officeDocument/2006/relationships" xmlns:o="urn:schemas-microsoft-com:office:office" Type="Embed" ProgID="StaticMetafile" DrawAspect="Content" ObjectID="0000000007" ShapeID="rectole0000000007" r:id="docRId14"/>
         </w:object>
+      </w:r>
+    </w:p>
+    <w:p>
+      <w:pPr>
+        <w:spacing w:before="0" w:after="200" w:line="276"/>
+        <w:ind w:right="0" w:left="0" w:firstLine="0"/>
+        <w:jc w:val="left"/>
+        <w:rPr>
+          <w:rFonts w:ascii="Calibri" w:hAnsi="Calibri" w:cs="Calibri" w:eastAsia="Calibri"/>
+          <w:color w:val="auto"/>
+          <w:spacing w:val="0"/>
+          <w:position w:val="0"/>
+          <w:sz w:val="28"/>
+          <w:shd w:fill="auto" w:val="clear"/>
+        </w:rPr>
+      </w:pPr>
+    </w:p>
+    <w:p>
+      <w:pPr>
+        <w:numPr>
+          <w:ilvl w:val="0"/>
+          <w:numId w:val="25"/>
+        </w:numPr>
+        <w:spacing w:before="0" w:after="200" w:line="276"/>
+        <w:ind w:right="0" w:left="720" w:hanging="360"/>
+        <w:jc w:val="left"/>
+        <w:rPr>
+          <w:rFonts w:ascii="Calibri" w:hAnsi="Calibri" w:cs="Calibri" w:eastAsia="Calibri"/>
+          <w:color w:val="auto"/>
+          <w:spacing w:val="0"/>
+          <w:position w:val="0"/>
+          <w:sz w:val="28"/>
+          <w:shd w:fill="auto" w:val="clear"/>
+        </w:rPr>
+      </w:pPr>
+      <w:r>
+        <w:rPr>
+          <w:rFonts w:ascii="Calibri" w:hAnsi="Calibri" w:cs="Calibri" w:eastAsia="Calibri"/>
+          <w:color w:val="auto"/>
+          <w:spacing w:val="0"/>
+          <w:position w:val="0"/>
+          <w:sz w:val="28"/>
+          <w:shd w:fill="auto" w:val="clear"/>
+        </w:rPr>
+        <w:t xml:space="preserve">Grupowej zmianie nazw plików </w:t>
+      </w:r>
+    </w:p>
+    <w:p>
+      <w:pPr>
+        <w:spacing w:before="0" w:after="200" w:line="240"/>
+        <w:ind w:right="0" w:left="720" w:firstLine="0"/>
+        <w:jc w:val="left"/>
+        <w:rPr>
+          <w:rFonts w:ascii="Calibri" w:hAnsi="Calibri" w:cs="Calibri" w:eastAsia="Calibri"/>
+          <w:color w:val="auto"/>
+          <w:spacing w:val="0"/>
+          <w:position w:val="0"/>
+          <w:sz w:val="28"/>
+          <w:shd w:fill="auto" w:val="clear"/>
+        </w:rPr>
+      </w:pPr>
+      <w:r>
+        <w:object w:dxaOrig="8303" w:dyaOrig="2412">
+          <v:rect xmlns:o="urn:schemas-microsoft-com:office:office" xmlns:v="urn:schemas-microsoft-com:vml" id="rectole0000000008" style="width:415.150000pt;height:120.600000pt" o:preferrelative="t" o:ole="">
+            <o:lock v:ext="edit"/>
+            <v:imagedata xmlns:r="http://schemas.openxmlformats.org/officeDocument/2006/relationships" r:id="docRId17" o:title=""/>
+          </v:rect>
+          <o:OLEObject xmlns:r="http://schemas.openxmlformats.org/officeDocument/2006/relationships" xmlns:o="urn:schemas-microsoft-com:office:office" Type="Embed" ProgID="StaticMetafile" DrawAspect="Content" ObjectID="0000000008" ShapeID="rectole0000000008" r:id="docRId16"/>
+        </w:object>
+      </w:r>
+    </w:p>
+    <w:p>
+      <w:pPr>
+        <w:spacing w:before="0" w:after="200" w:line="240"/>
+        <w:ind w:right="0" w:left="720" w:firstLine="0"/>
+        <w:jc w:val="left"/>
+        <w:rPr>
+          <w:rFonts w:ascii="Calibri" w:hAnsi="Calibri" w:cs="Calibri" w:eastAsia="Calibri"/>
+          <w:color w:val="auto"/>
+          <w:spacing w:val="0"/>
+          <w:position w:val="0"/>
+          <w:sz w:val="28"/>
+          <w:shd w:fill="auto" w:val="clear"/>
+        </w:rPr>
+      </w:pPr>
+    </w:p>
+    <w:p>
+      <w:pPr>
+        <w:spacing w:before="0" w:after="200" w:line="276"/>
+        <w:ind w:right="0" w:left="0" w:firstLine="0"/>
+        <w:jc w:val="left"/>
+        <w:rPr>
+          <w:rFonts w:ascii="Calibri" w:hAnsi="Calibri" w:cs="Calibri" w:eastAsia="Calibri"/>
+          <w:color w:val="auto"/>
+          <w:spacing w:val="0"/>
+          <w:position w:val="0"/>
+          <w:sz w:val="28"/>
+          <w:shd w:fill="auto" w:val="clear"/>
+        </w:rPr>
+      </w:pPr>
+    </w:p>
+    <w:p>
+      <w:pPr>
+        <w:numPr>
+          <w:ilvl w:val="0"/>
+          <w:numId w:val="28"/>
+        </w:numPr>
+        <w:spacing w:before="0" w:after="200" w:line="276"/>
+        <w:ind w:right="0" w:left="720" w:hanging="360"/>
+        <w:jc w:val="left"/>
+        <w:rPr>
+          <w:rFonts w:ascii="Calibri" w:hAnsi="Calibri" w:cs="Calibri" w:eastAsia="Calibri"/>
+          <w:color w:val="auto"/>
+          <w:spacing w:val="0"/>
+          <w:position w:val="0"/>
+          <w:sz w:val="28"/>
+          <w:shd w:fill="auto" w:val="clear"/>
+        </w:rPr>
+      </w:pPr>
+      <w:r>
+        <w:rPr>
+          <w:rFonts w:ascii="Calibri" w:hAnsi="Calibri" w:cs="Calibri" w:eastAsia="Calibri"/>
+          <w:color w:val="auto"/>
+          <w:spacing w:val="0"/>
+          <w:position w:val="0"/>
+          <w:sz w:val="28"/>
+          <w:shd w:fill="auto" w:val="clear"/>
+        </w:rPr>
+        <w:t xml:space="preserve">Manipulacji tre</w:t>
+      </w:r>
+      <w:r>
+        <w:rPr>
+          <w:rFonts w:ascii="Calibri" w:hAnsi="Calibri" w:cs="Calibri" w:eastAsia="Calibri"/>
+          <w:color w:val="auto"/>
+          <w:spacing w:val="0"/>
+          <w:position w:val="0"/>
+          <w:sz w:val="28"/>
+          <w:shd w:fill="auto" w:val="clear"/>
+        </w:rPr>
+        <w:t xml:space="preserve">ścią</w:t>
+      </w:r>
+    </w:p>
+    <w:p>
+      <w:pPr>
+        <w:spacing w:before="0" w:after="200" w:line="240"/>
+        <w:ind w:right="0" w:left="720" w:firstLine="0"/>
+        <w:jc w:val="left"/>
+        <w:rPr>
+          <w:rFonts w:ascii="Calibri" w:hAnsi="Calibri" w:cs="Calibri" w:eastAsia="Calibri"/>
+          <w:color w:val="auto"/>
+          <w:spacing w:val="0"/>
+          <w:position w:val="0"/>
+          <w:sz w:val="28"/>
+          <w:shd w:fill="auto" w:val="clear"/>
+        </w:rPr>
+      </w:pPr>
+      <w:r>
+        <w:object w:dxaOrig="8303" w:dyaOrig="2255">
+          <v:rect xmlns:o="urn:schemas-microsoft-com:office:office" xmlns:v="urn:schemas-microsoft-com:vml" id="rectole0000000009" style="width:415.150000pt;height:112.750000pt" o:preferrelative="t" o:ole="">
+            <o:lock v:ext="edit"/>
+            <v:imagedata xmlns:r="http://schemas.openxmlformats.org/officeDocument/2006/relationships" r:id="docRId19" o:title=""/>
+          </v:rect>
+          <o:OLEObject xmlns:r="http://schemas.openxmlformats.org/officeDocument/2006/relationships" xmlns:o="urn:schemas-microsoft-com:office:office" Type="Embed" ProgID="StaticMetafile" DrawAspect="Content" ObjectID="0000000009" ShapeID="rectole0000000009" r:id="docRId18"/>
+        </w:object>
+      </w:r>
+    </w:p>
+    <w:p>
+      <w:pPr>
+        <w:spacing w:before="0" w:after="200" w:line="240"/>
+        <w:ind w:right="0" w:left="720" w:firstLine="0"/>
+        <w:jc w:val="left"/>
+        <w:rPr>
+          <w:rFonts w:ascii="Calibri" w:hAnsi="Calibri" w:cs="Calibri" w:eastAsia="Calibri"/>
+          <w:color w:val="auto"/>
+          <w:spacing w:val="0"/>
+          <w:position w:val="0"/>
+          <w:sz w:val="28"/>
+          <w:shd w:fill="auto" w:val="clear"/>
+        </w:rPr>
+      </w:pPr>
+      <w:r>
+        <w:object w:dxaOrig="8303" w:dyaOrig="3924">
+          <v:rect xmlns:o="urn:schemas-microsoft-com:office:office" xmlns:v="urn:schemas-microsoft-com:vml" id="rectole0000000010" style="width:415.150000pt;height:196.200000pt" o:preferrelative="t" o:ole="">
+            <o:lock v:ext="edit"/>
+            <v:imagedata xmlns:r="http://schemas.openxmlformats.org/officeDocument/2006/relationships" r:id="docRId21" o:title=""/>
+          </v:rect>
+          <o:OLEObject xmlns:r="http://schemas.openxmlformats.org/officeDocument/2006/relationships" xmlns:o="urn:schemas-microsoft-com:office:office" Type="Embed" ProgID="StaticMetafile" DrawAspect="Content" ObjectID="0000000010" ShapeID="rectole0000000010" r:id="docRId20"/>
+        </w:object>
+      </w:r>
+    </w:p>
+    <w:p>
+      <w:pPr>
+        <w:spacing w:before="0" w:after="200" w:line="240"/>
+        <w:ind w:right="0" w:left="720" w:firstLine="0"/>
+        <w:jc w:val="left"/>
+        <w:rPr>
+          <w:rFonts w:ascii="Calibri" w:hAnsi="Calibri" w:cs="Calibri" w:eastAsia="Calibri"/>
+          <w:color w:val="auto"/>
+          <w:spacing w:val="0"/>
+          <w:position w:val="0"/>
+          <w:sz w:val="28"/>
+          <w:shd w:fill="auto" w:val="clear"/>
+        </w:rPr>
+      </w:pPr>
+    </w:p>
+    <w:p>
+      <w:pPr>
+        <w:spacing w:before="0" w:after="200" w:line="240"/>
+        <w:ind w:right="0" w:left="720" w:firstLine="0"/>
+        <w:jc w:val="left"/>
+        <w:rPr>
+          <w:rFonts w:ascii="Calibri" w:hAnsi="Calibri" w:cs="Calibri" w:eastAsia="Calibri"/>
+          <w:color w:val="auto"/>
+          <w:spacing w:val="0"/>
+          <w:position w:val="0"/>
+          <w:sz w:val="28"/>
+          <w:shd w:fill="auto" w:val="clear"/>
+        </w:rPr>
+      </w:pPr>
+    </w:p>
+    <w:p>
+      <w:pPr>
+        <w:spacing w:before="0" w:after="200" w:line="276"/>
+        <w:ind w:right="0" w:left="0" w:firstLine="0"/>
+        <w:jc w:val="left"/>
+        <w:rPr>
+          <w:rFonts w:ascii="Calibri" w:hAnsi="Calibri" w:cs="Calibri" w:eastAsia="Calibri"/>
+          <w:color w:val="auto"/>
+          <w:spacing w:val="0"/>
+          <w:position w:val="0"/>
+          <w:sz w:val="28"/>
+          <w:shd w:fill="auto" w:val="clear"/>
+        </w:rPr>
+      </w:pPr>
+    </w:p>
+    <w:p>
+      <w:pPr>
+        <w:numPr>
+          <w:ilvl w:val="0"/>
+          <w:numId w:val="31"/>
+        </w:numPr>
+        <w:spacing w:before="0" w:after="200" w:line="276"/>
+        <w:ind w:right="0" w:left="720" w:hanging="360"/>
+        <w:jc w:val="left"/>
+        <w:rPr>
+          <w:rFonts w:ascii="Calibri" w:hAnsi="Calibri" w:cs="Calibri" w:eastAsia="Calibri"/>
+          <w:color w:val="auto"/>
+          <w:spacing w:val="0"/>
+          <w:position w:val="0"/>
+          <w:sz w:val="28"/>
+          <w:shd w:fill="auto" w:val="clear"/>
+        </w:rPr>
+      </w:pPr>
+      <w:r>
+        <w:rPr>
+          <w:rFonts w:ascii="Calibri" w:hAnsi="Calibri" w:cs="Calibri" w:eastAsia="Calibri"/>
+          <w:color w:val="auto"/>
+          <w:spacing w:val="0"/>
+          <w:position w:val="0"/>
+          <w:sz w:val="28"/>
+          <w:shd w:fill="auto" w:val="clear"/>
+        </w:rPr>
+        <w:t xml:space="preserve">Wyboru miejsca docelowego</w:t>
+      </w:r>
+    </w:p>
+    <w:p>
+      <w:pPr>
+        <w:spacing w:before="0" w:after="200" w:line="240"/>
+        <w:ind w:right="0" w:left="720" w:firstLine="0"/>
+        <w:jc w:val="left"/>
+        <w:rPr>
+          <w:rFonts w:ascii="Calibri" w:hAnsi="Calibri" w:cs="Calibri" w:eastAsia="Calibri"/>
+          <w:color w:val="auto"/>
+          <w:spacing w:val="0"/>
+          <w:position w:val="0"/>
+          <w:sz w:val="28"/>
+          <w:shd w:fill="auto" w:val="clear"/>
+        </w:rPr>
+      </w:pPr>
+      <w:r>
+        <w:object w:dxaOrig="8503" w:dyaOrig="1093">
+          <v:rect xmlns:o="urn:schemas-microsoft-com:office:office" xmlns:v="urn:schemas-microsoft-com:vml" id="rectole0000000011" style="width:425.150000pt;height:54.650000pt" o:preferrelative="t" o:ole="">
+            <o:lock v:ext="edit"/>
+            <v:imagedata xmlns:r="http://schemas.openxmlformats.org/officeDocument/2006/relationships" r:id="docRId23" o:title=""/>
+          </v:rect>
+          <o:OLEObject xmlns:r="http://schemas.openxmlformats.org/officeDocument/2006/relationships" xmlns:o="urn:schemas-microsoft-com:office:office" Type="Embed" ProgID="StaticMetafile" DrawAspect="Content" ObjectID="0000000011" ShapeID="rectole0000000011" r:id="docRId22"/>
+        </w:object>
+      </w:r>
+    </w:p>
+    <w:p>
+      <w:pPr>
+        <w:spacing w:before="0" w:after="200" w:line="276"/>
+        <w:ind w:right="0" w:left="0" w:firstLine="0"/>
+        <w:jc w:val="left"/>
+        <w:rPr>
+          <w:rFonts w:ascii="Calibri" w:hAnsi="Calibri" w:cs="Calibri" w:eastAsia="Calibri"/>
+          <w:color w:val="auto"/>
+          <w:spacing w:val="0"/>
+          <w:position w:val="0"/>
+          <w:sz w:val="28"/>
+          <w:shd w:fill="auto" w:val="clear"/>
+        </w:rPr>
+      </w:pPr>
+    </w:p>
+    <w:p>
+      <w:pPr>
+        <w:spacing w:before="0" w:after="200" w:line="276"/>
+        <w:ind w:right="0" w:left="0" w:firstLine="0"/>
+        <w:jc w:val="left"/>
+        <w:rPr>
+          <w:rFonts w:ascii="Calibri" w:hAnsi="Calibri" w:cs="Calibri" w:eastAsia="Calibri"/>
+          <w:color w:val="auto"/>
+          <w:spacing w:val="0"/>
+          <w:position w:val="0"/>
+          <w:sz w:val="28"/>
+          <w:shd w:fill="auto" w:val="clear"/>
+        </w:rPr>
+      </w:pPr>
+      <w:r>
+        <w:rPr>
+          <w:rFonts w:ascii="Calibri" w:hAnsi="Calibri" w:cs="Calibri" w:eastAsia="Calibri"/>
+          <w:color w:val="auto"/>
+          <w:spacing w:val="0"/>
+          <w:position w:val="0"/>
+          <w:sz w:val="28"/>
+          <w:shd w:fill="auto" w:val="clear"/>
+        </w:rPr>
+        <w:t xml:space="preserve">Po wybraniu odpowiednich rzeczy klikamy na "Start" </w:t>
+      </w:r>
+    </w:p>
+    <w:p>
+      <w:pPr>
+        <w:spacing w:before="0" w:after="200" w:line="276"/>
+        <w:ind w:right="0" w:left="0" w:firstLine="0"/>
+        <w:jc w:val="left"/>
+        <w:rPr>
+          <w:rFonts w:ascii="Calibri" w:hAnsi="Calibri" w:cs="Calibri" w:eastAsia="Calibri"/>
+          <w:color w:val="auto"/>
+          <w:spacing w:val="0"/>
+          <w:position w:val="0"/>
+          <w:sz w:val="28"/>
+          <w:shd w:fill="auto" w:val="clear"/>
+        </w:rPr>
+      </w:pPr>
+    </w:p>
+    <w:p>
+      <w:pPr>
+        <w:spacing w:before="0" w:after="200" w:line="276"/>
+        <w:ind w:right="0" w:left="0" w:firstLine="0"/>
+        <w:jc w:val="left"/>
+        <w:rPr>
+          <w:rFonts w:ascii="Calibri" w:hAnsi="Calibri" w:cs="Calibri" w:eastAsia="Calibri"/>
+          <w:color w:val="auto"/>
+          <w:spacing w:val="0"/>
+          <w:position w:val="0"/>
+          <w:sz w:val="28"/>
+          <w:shd w:fill="auto" w:val="clear"/>
+        </w:rPr>
+      </w:pPr>
+      <w:r>
+        <w:rPr>
+          <w:rFonts w:ascii="Calibri" w:hAnsi="Calibri" w:cs="Calibri" w:eastAsia="Calibri"/>
+          <w:color w:val="auto"/>
+          <w:spacing w:val="0"/>
+          <w:position w:val="0"/>
+          <w:sz w:val="28"/>
+          <w:shd w:fill="auto" w:val="clear"/>
+        </w:rPr>
+        <w:t xml:space="preserve">Po stworzeniu nowego Watchera mamy do wyboru "Folder"(z do</w:t>
+      </w:r>
+      <w:r>
+        <w:rPr>
+          <w:rFonts w:ascii="Calibri" w:hAnsi="Calibri" w:cs="Calibri" w:eastAsia="Calibri"/>
+          <w:color w:val="auto"/>
+          <w:spacing w:val="0"/>
+          <w:position w:val="0"/>
+          <w:sz w:val="28"/>
+          <w:shd w:fill="auto" w:val="clear"/>
+        </w:rPr>
+        <w:t xml:space="preserve">łączeniem podfolder</w:t>
+      </w:r>
+      <w:r>
+        <w:rPr>
+          <w:rFonts w:ascii="Calibri" w:hAnsi="Calibri" w:cs="Calibri" w:eastAsia="Calibri"/>
+          <w:color w:val="auto"/>
+          <w:spacing w:val="0"/>
+          <w:position w:val="0"/>
+          <w:sz w:val="28"/>
+          <w:shd w:fill="auto" w:val="clear"/>
+        </w:rPr>
+        <w:t xml:space="preserve">ów) oraz "Plik". Po klikni</w:t>
+      </w:r>
+      <w:r>
+        <w:rPr>
+          <w:rFonts w:ascii="Calibri" w:hAnsi="Calibri" w:cs="Calibri" w:eastAsia="Calibri"/>
+          <w:color w:val="auto"/>
+          <w:spacing w:val="0"/>
+          <w:position w:val="0"/>
+          <w:sz w:val="28"/>
+          <w:shd w:fill="auto" w:val="clear"/>
+        </w:rPr>
+        <w:t xml:space="preserve">ęcie na "Start" mamy są takie filtry: </w:t>
+      </w:r>
+    </w:p>
+    <w:p>
+      <w:pPr>
+        <w:spacing w:before="0" w:after="200" w:line="276"/>
+        <w:ind w:right="0" w:left="0" w:firstLine="0"/>
+        <w:jc w:val="left"/>
+        <w:rPr>
+          <w:rFonts w:ascii="Calibri" w:hAnsi="Calibri" w:cs="Calibri" w:eastAsia="Calibri"/>
+          <w:color w:val="auto"/>
+          <w:spacing w:val="0"/>
+          <w:position w:val="0"/>
+          <w:sz w:val="28"/>
+          <w:shd w:fill="auto" w:val="clear"/>
+        </w:rPr>
+      </w:pPr>
+      <w:r>
+        <w:rPr>
+          <w:rFonts w:ascii="Calibri" w:hAnsi="Calibri" w:cs="Calibri" w:eastAsia="Calibri"/>
+          <w:color w:val="auto"/>
+          <w:spacing w:val="0"/>
+          <w:position w:val="0"/>
+          <w:sz w:val="28"/>
+          <w:shd w:fill="auto" w:val="clear"/>
+        </w:rPr>
+        <w:t xml:space="preserve">- </w:t>
+      </w:r>
+      <w:r>
+        <w:rPr>
+          <w:rFonts w:ascii="Calibri" w:hAnsi="Calibri" w:cs="Calibri" w:eastAsia="Calibri"/>
+          <w:color w:val="auto"/>
+          <w:spacing w:val="0"/>
+          <w:position w:val="0"/>
+          <w:sz w:val="28"/>
+          <w:shd w:fill="auto" w:val="clear"/>
+        </w:rPr>
+        <w:t xml:space="preserve">Ścieżka</w:t>
+      </w:r>
+    </w:p>
+    <w:p>
+      <w:pPr>
+        <w:spacing w:before="0" w:after="200" w:line="276"/>
+        <w:ind w:right="0" w:left="0" w:firstLine="0"/>
+        <w:jc w:val="left"/>
+        <w:rPr>
+          <w:rFonts w:ascii="Calibri" w:hAnsi="Calibri" w:cs="Calibri" w:eastAsia="Calibri"/>
+          <w:color w:val="auto"/>
+          <w:spacing w:val="0"/>
+          <w:position w:val="0"/>
+          <w:sz w:val="28"/>
+          <w:shd w:fill="auto" w:val="clear"/>
+        </w:rPr>
+      </w:pPr>
+      <w:r>
+        <w:rPr>
+          <w:rFonts w:ascii="Calibri" w:hAnsi="Calibri" w:cs="Calibri" w:eastAsia="Calibri"/>
+          <w:color w:val="auto"/>
+          <w:spacing w:val="0"/>
+          <w:position w:val="0"/>
+          <w:sz w:val="28"/>
+          <w:shd w:fill="auto" w:val="clear"/>
+        </w:rPr>
+        <w:t xml:space="preserve">- Czas akcji</w:t>
+      </w:r>
+    </w:p>
+    <w:p>
+      <w:pPr>
+        <w:spacing w:before="0" w:after="200" w:line="276"/>
+        <w:ind w:right="0" w:left="0" w:firstLine="0"/>
+        <w:jc w:val="left"/>
+        <w:rPr>
+          <w:rFonts w:ascii="Calibri" w:hAnsi="Calibri" w:cs="Calibri" w:eastAsia="Calibri"/>
+          <w:color w:val="auto"/>
+          <w:spacing w:val="0"/>
+          <w:position w:val="0"/>
+          <w:sz w:val="28"/>
+          <w:shd w:fill="auto" w:val="clear"/>
+        </w:rPr>
+      </w:pPr>
+      <w:r>
+        <w:rPr>
+          <w:rFonts w:ascii="Calibri" w:hAnsi="Calibri" w:cs="Calibri" w:eastAsia="Calibri"/>
+          <w:color w:val="auto"/>
+          <w:spacing w:val="0"/>
+          <w:position w:val="0"/>
+          <w:sz w:val="28"/>
+          <w:shd w:fill="auto" w:val="clear"/>
+        </w:rPr>
+        <w:t xml:space="preserve">- Typ akcji</w:t>
+      </w:r>
+    </w:p>
+    <w:p>
+      <w:pPr>
+        <w:spacing w:before="0" w:after="200" w:line="240"/>
+        <w:ind w:right="0" w:left="0" w:firstLine="0"/>
+        <w:jc w:val="left"/>
+        <w:rPr>
+          <w:rFonts w:ascii="Calibri" w:hAnsi="Calibri" w:cs="Calibri" w:eastAsia="Calibri"/>
+          <w:color w:val="auto"/>
+          <w:spacing w:val="0"/>
+          <w:position w:val="0"/>
+          <w:sz w:val="28"/>
+          <w:shd w:fill="auto" w:val="clear"/>
+        </w:rPr>
+      </w:pPr>
+    </w:p>
+    <w:p>
+      <w:pPr>
+        <w:spacing w:before="0" w:after="200" w:line="240"/>
+        <w:ind w:right="0" w:left="0" w:firstLine="0"/>
+        <w:jc w:val="left"/>
+        <w:rPr>
+          <w:rFonts w:ascii="Calibri" w:hAnsi="Calibri" w:cs="Calibri" w:eastAsia="Calibri"/>
+          <w:color w:val="auto"/>
+          <w:spacing w:val="0"/>
+          <w:position w:val="0"/>
+          <w:sz w:val="22"/>
+          <w:shd w:fill="auto" w:val="clear"/>
+        </w:rPr>
+      </w:pPr>
+      <w:r>
+        <w:object w:dxaOrig="8402" w:dyaOrig="2834">
+          <v:rect xmlns:o="urn:schemas-microsoft-com:office:office" xmlns:v="urn:schemas-microsoft-com:vml" id="rectole0000000012" style="width:420.100000pt;height:141.700000pt" o:preferrelative="t" o:ole="">
+            <o:lock v:ext="edit"/>
+            <v:imagedata xmlns:r="http://schemas.openxmlformats.org/officeDocument/2006/relationships" r:id="docRId25" o:title=""/>
+          </v:rect>
+          <o:OLEObject xmlns:r="http://schemas.openxmlformats.org/officeDocument/2006/relationships" xmlns:o="urn:schemas-microsoft-com:office:office" Type="Embed" ProgID="StaticMetafile" DrawAspect="Content" ObjectID="0000000012" ShapeID="rectole0000000012" r:id="docRId24"/>
+        </w:object>
+      </w:r>
+    </w:p>
+    <w:p>
+      <w:pPr>
+        <w:spacing w:before="0" w:after="200" w:line="240"/>
+        <w:ind w:right="0" w:left="0" w:firstLine="0"/>
+        <w:jc w:val="left"/>
+        <w:rPr>
+          <w:rFonts w:ascii="Calibri" w:hAnsi="Calibri" w:cs="Calibri" w:eastAsia="Calibri"/>
+          <w:color w:val="auto"/>
+          <w:spacing w:val="0"/>
+          <w:position w:val="0"/>
+          <w:sz w:val="28"/>
+          <w:shd w:fill="auto" w:val="clear"/>
+        </w:rPr>
+      </w:pPr>
+    </w:p>
+    <w:p>
+      <w:pPr>
+        <w:spacing w:before="0" w:after="200" w:line="240"/>
+        <w:ind w:right="0" w:left="0" w:firstLine="0"/>
+        <w:jc w:val="left"/>
+        <w:rPr>
+          <w:rFonts w:ascii="Calibri" w:hAnsi="Calibri" w:cs="Calibri" w:eastAsia="Calibri"/>
+          <w:b/>
+          <w:color w:val="auto"/>
+          <w:spacing w:val="0"/>
+          <w:position w:val="0"/>
+          <w:sz w:val="28"/>
+          <w:shd w:fill="auto" w:val="clear"/>
+        </w:rPr>
+      </w:pPr>
+      <w:r>
+        <w:rPr>
+          <w:rFonts w:ascii="Calibri" w:hAnsi="Calibri" w:cs="Calibri" w:eastAsia="Calibri"/>
+          <w:b/>
+          <w:color w:val="auto"/>
+          <w:spacing w:val="0"/>
+          <w:position w:val="0"/>
+          <w:sz w:val="28"/>
+          <w:shd w:fill="auto" w:val="clear"/>
+        </w:rPr>
+        <w:t xml:space="preserve">Pomoc</w:t>
+      </w:r>
+    </w:p>
+    <w:p>
+      <w:pPr>
+        <w:spacing w:before="0" w:after="200" w:line="240"/>
+        <w:ind w:right="0" w:left="0" w:firstLine="0"/>
+        <w:jc w:val="left"/>
+        <w:rPr>
+          <w:rFonts w:ascii="Calibri" w:hAnsi="Calibri" w:cs="Calibri" w:eastAsia="Calibri"/>
+          <w:color w:val="auto"/>
+          <w:spacing w:val="0"/>
+          <w:position w:val="0"/>
+          <w:sz w:val="28"/>
+          <w:shd w:fill="auto" w:val="clear"/>
+        </w:rPr>
+      </w:pPr>
+      <w:r>
+        <w:rPr>
+          <w:rFonts w:ascii="Calibri" w:hAnsi="Calibri" w:cs="Calibri" w:eastAsia="Calibri"/>
+          <w:color w:val="auto"/>
+          <w:spacing w:val="0"/>
+          <w:position w:val="0"/>
+          <w:sz w:val="28"/>
+          <w:shd w:fill="auto" w:val="clear"/>
+        </w:rPr>
+        <w:t xml:space="preserve">Po kliknięciu na pomoc mo</w:t>
+      </w:r>
+      <w:r>
+        <w:rPr>
+          <w:rFonts w:ascii="Calibri" w:hAnsi="Calibri" w:cs="Calibri" w:eastAsia="Calibri"/>
+          <w:color w:val="auto"/>
+          <w:spacing w:val="0"/>
+          <w:position w:val="0"/>
+          <w:sz w:val="28"/>
+          <w:shd w:fill="auto" w:val="clear"/>
+        </w:rPr>
+        <w:t xml:space="preserve">żna dostać detalną instrukcje.</w:t>
+      </w:r>
+    </w:p>
+    <w:p>
+      <w:pPr>
+        <w:spacing w:before="0" w:after="200" w:line="240"/>
+        <w:ind w:right="0" w:left="0" w:firstLine="0"/>
+        <w:jc w:val="left"/>
+        <w:rPr>
+          <w:rFonts w:ascii="Calibri" w:hAnsi="Calibri" w:cs="Calibri" w:eastAsia="Calibri"/>
+          <w:b/>
+          <w:color w:val="auto"/>
+          <w:spacing w:val="0"/>
+          <w:position w:val="0"/>
+          <w:sz w:val="28"/>
+          <w:shd w:fill="auto" w:val="clear"/>
+        </w:rPr>
+      </w:pPr>
+      <w:r>
+        <w:rPr>
+          <w:rFonts w:ascii="Calibri" w:hAnsi="Calibri" w:cs="Calibri" w:eastAsia="Calibri"/>
+          <w:b/>
+          <w:color w:val="auto"/>
+          <w:spacing w:val="0"/>
+          <w:position w:val="0"/>
+          <w:sz w:val="28"/>
+          <w:shd w:fill="auto" w:val="clear"/>
+        </w:rPr>
+        <w:t xml:space="preserve">Zamknij aplikację</w:t>
+      </w:r>
+    </w:p>
+    <w:p>
+      <w:pPr>
+        <w:spacing w:before="0" w:after="200" w:line="240"/>
+        <w:ind w:right="0" w:left="0" w:firstLine="0"/>
+        <w:jc w:val="left"/>
+        <w:rPr>
+          <w:rFonts w:ascii="Calibri" w:hAnsi="Calibri" w:cs="Calibri" w:eastAsia="Calibri"/>
+          <w:color w:val="auto"/>
+          <w:spacing w:val="0"/>
+          <w:position w:val="0"/>
+          <w:sz w:val="28"/>
+          <w:shd w:fill="auto" w:val="clear"/>
+        </w:rPr>
+      </w:pPr>
+      <w:r>
+        <w:rPr>
+          <w:rFonts w:ascii="Calibri" w:hAnsi="Calibri" w:cs="Calibri" w:eastAsia="Calibri"/>
+          <w:color w:val="auto"/>
+          <w:spacing w:val="0"/>
+          <w:position w:val="0"/>
+          <w:sz w:val="28"/>
+          <w:shd w:fill="auto" w:val="clear"/>
+        </w:rPr>
+        <w:t xml:space="preserve">Po kliknięciu zamyka się cała aplikacja</w:t>
       </w:r>
     </w:p>
     <w:p>
@@ -1700,6 +2089,34 @@
       <w:lvlText w:val="•"/>
     </w:lvl>
   </w:abstractNum>
+  <w:abstractNum w:abstractNumId="18">
+    <w:lvl w:ilvl="0">
+      <w:start w:val="1"/>
+      <w:numFmt w:val="bullet"/>
+      <w:lvlText w:val="•"/>
+    </w:lvl>
+  </w:abstractNum>
+  <w:abstractNum w:abstractNumId="24">
+    <w:lvl w:ilvl="0">
+      <w:start w:val="1"/>
+      <w:numFmt w:val="bullet"/>
+      <w:lvlText w:val="•"/>
+    </w:lvl>
+  </w:abstractNum>
+  <w:abstractNum w:abstractNumId="30">
+    <w:lvl w:ilvl="0">
+      <w:start w:val="1"/>
+      <w:numFmt w:val="bullet"/>
+      <w:lvlText w:val="•"/>
+    </w:lvl>
+  </w:abstractNum>
+  <w:abstractNum w:abstractNumId="36">
+    <w:lvl w:ilvl="0">
+      <w:start w:val="1"/>
+      <w:numFmt w:val="bullet"/>
+      <w:lvlText w:val="•"/>
+    </w:lvl>
+  </w:abstractNum>
   <w:num w:numId="3">
     <w:abstractNumId w:val="1"/>
   </w:num>
@@ -1707,12 +2124,24 @@
     <w:abstractNumId w:val="5"/>
   </w:num>
   <w:num w:numId="5">
+    <w:abstractNumId w:val="36"/>
+  </w:num>
+  <w:num w:numId="16">
+    <w:abstractNumId w:val="30"/>
+  </w:num>
+  <w:num w:numId="19">
+    <w:abstractNumId w:val="24"/>
+  </w:num>
+  <w:num w:numId="22">
+    <w:abstractNumId w:val="18"/>
+  </w:num>
+  <w:num w:numId="25">
     <w:abstractNumId w:val="12"/>
   </w:num>
-  <w:num w:numId="17">
+  <w:num w:numId="28">
     <w:abstractNumId w:val="6"/>
   </w:num>
-  <w:num w:numId="20">
+  <w:num w:numId="31">
     <w:abstractNumId w:val="0"/>
   </w:num>
 </w:numbering>

</xml_diff>

<commit_message>
Zaktualizowana pomoc. Zmieniony sposób serializacji do JSON na stabilniejszy.
</commit_message>
<xml_diff>
--- a/Sources/UI/Pomoc.docx
+++ b/Sources/UI/Pomoc.docx
@@ -8,24 +8,6 @@
         <w:jc w:val="center"/>
         <w:rPr>
           <w:rFonts w:ascii="Calibri" w:eastAsia="Calibri" w:hAnsi="Calibri" w:cs="Calibri"/>
-        </w:rPr>
-      </w:pPr>
-    </w:p>
-    <w:p>
-      <w:pPr>
-        <w:spacing w:after="200" w:line="276" w:lineRule="auto"/>
-        <w:jc w:val="center"/>
-        <w:rPr>
-          <w:rFonts w:ascii="Calibri" w:eastAsia="Calibri" w:hAnsi="Calibri" w:cs="Calibri"/>
-        </w:rPr>
-      </w:pPr>
-    </w:p>
-    <w:p>
-      <w:pPr>
-        <w:spacing w:after="200" w:line="276" w:lineRule="auto"/>
-        <w:jc w:val="center"/>
-        <w:rPr>
-          <w:rFonts w:ascii="Calibri" w:eastAsia="Calibri" w:hAnsi="Calibri" w:cs="Calibri"/>
           <w:b/>
           <w:sz w:val="52"/>
         </w:rPr>
@@ -62,23 +44,6 @@
         <w:jc w:val="center"/>
         <w:rPr>
           <w:rFonts w:ascii="Calibri" w:eastAsia="Calibri" w:hAnsi="Calibri" w:cs="Calibri"/>
-          <w:sz w:val="28"/>
-        </w:rPr>
-      </w:pPr>
-      <w:r>
-        <w:rPr>
-          <w:rFonts w:ascii="Calibri" w:eastAsia="Calibri" w:hAnsi="Calibri" w:cs="Calibri"/>
-          <w:sz w:val="28"/>
-        </w:rPr>
-        <w:t xml:space="preserve"> </w:t>
-      </w:r>
-    </w:p>
-    <w:p>
-      <w:pPr>
-        <w:spacing w:after="200" w:line="276" w:lineRule="auto"/>
-        <w:jc w:val="center"/>
-        <w:rPr>
-          <w:rFonts w:ascii="Calibri" w:eastAsia="Calibri" w:hAnsi="Calibri" w:cs="Calibri"/>
           <w:b/>
           <w:sz w:val="32"/>
         </w:rPr>
@@ -91,16 +56,6 @@
         </w:rPr>
         <w:t>Spis treści</w:t>
       </w:r>
-    </w:p>
-    <w:p>
-      <w:pPr>
-        <w:spacing w:after="200" w:line="276" w:lineRule="auto"/>
-        <w:rPr>
-          <w:rFonts w:ascii="Calibri" w:eastAsia="Calibri" w:hAnsi="Calibri" w:cs="Calibri"/>
-          <w:b/>
-          <w:sz w:val="32"/>
-        </w:rPr>
-      </w:pPr>
     </w:p>
     <w:p>
       <w:pPr>
@@ -274,7 +229,21 @@
           <w:rFonts w:ascii="Calibri" w:eastAsia="Calibri" w:hAnsi="Calibri" w:cs="Calibri"/>
           <w:sz w:val="28"/>
         </w:rPr>
-        <w:t>Witamy w podręczniku użytkownika programu File Manipulator. Zapraszamy do skorzystania z aplikacji.</w:t>
+        <w:t>Witamy w podręczniku użytkownika programu File Manipulator.</w:t>
+      </w:r>
+      <w:r>
+        <w:rPr>
+          <w:rFonts w:ascii="Calibri" w:eastAsia="Calibri" w:hAnsi="Calibri" w:cs="Calibri"/>
+          <w:sz w:val="28"/>
+        </w:rPr>
+        <w:br/>
+      </w:r>
+      <w:r>
+        <w:rPr>
+          <w:rFonts w:ascii="Calibri" w:eastAsia="Calibri" w:hAnsi="Calibri" w:cs="Calibri"/>
+          <w:sz w:val="28"/>
+        </w:rPr>
+        <w:t>Zapraszamy do skorzystania z aplikacji.</w:t>
       </w:r>
     </w:p>
     <w:p>
@@ -308,14 +277,77 @@
           <w:rFonts w:ascii="Calibri" w:eastAsia="Calibri" w:hAnsi="Calibri" w:cs="Calibri"/>
           <w:sz w:val="28"/>
         </w:rPr>
-        <w:t>U</w:t>
-      </w:r>
-      <w:r>
-        <w:rPr>
-          <w:rFonts w:ascii="Calibri" w:eastAsia="Calibri" w:hAnsi="Calibri" w:cs="Calibri"/>
-          <w:sz w:val="28"/>
-        </w:rPr>
-        <w:t>żytkowanie File Manipulator nie jest skomplikowane</w:t>
+        <w:t>Użytkowanie File Manipulator nie jest skomplikowane.</w:t>
+      </w:r>
+      <w:r>
+        <w:rPr>
+          <w:rFonts w:ascii="Calibri" w:eastAsia="Calibri" w:hAnsi="Calibri" w:cs="Calibri"/>
+          <w:sz w:val="28"/>
+        </w:rPr>
+        <w:br/>
+      </w:r>
+      <w:r>
+        <w:rPr>
+          <w:rFonts w:ascii="Calibri" w:eastAsia="Calibri" w:hAnsi="Calibri" w:cs="Calibri"/>
+          <w:sz w:val="28"/>
+        </w:rPr>
+        <w:t>Na górze mamy 3 eleme</w:t>
+      </w:r>
+      <w:r>
+        <w:rPr>
+          <w:rFonts w:ascii="Calibri" w:eastAsia="Calibri" w:hAnsi="Calibri" w:cs="Calibri"/>
+          <w:sz w:val="28"/>
+        </w:rPr>
+        <w:t>n</w:t>
+      </w:r>
+      <w:r>
+        <w:rPr>
+          <w:rFonts w:ascii="Calibri" w:eastAsia="Calibri" w:hAnsi="Calibri" w:cs="Calibri"/>
+          <w:sz w:val="28"/>
+        </w:rPr>
+        <w:t>ty</w:t>
+      </w:r>
+      <w:r>
+        <w:rPr>
+          <w:rFonts w:ascii="Calibri" w:eastAsia="Calibri" w:hAnsi="Calibri" w:cs="Calibri"/>
+          <w:sz w:val="28"/>
+        </w:rPr>
+        <w:t xml:space="preserve"> -</w:t>
+      </w:r>
+      <w:r>
+        <w:rPr>
+          <w:rFonts w:ascii="Calibri" w:eastAsia="Calibri" w:hAnsi="Calibri" w:cs="Calibri"/>
+          <w:sz w:val="28"/>
+        </w:rPr>
+        <w:t xml:space="preserve"> "Zadania"</w:t>
+      </w:r>
+      <w:r>
+        <w:rPr>
+          <w:rFonts w:ascii="Calibri" w:eastAsia="Calibri" w:hAnsi="Calibri" w:cs="Calibri"/>
+          <w:sz w:val="28"/>
+        </w:rPr>
+        <w:t>,</w:t>
+      </w:r>
+      <w:r>
+        <w:rPr>
+          <w:rFonts w:ascii="Calibri" w:eastAsia="Calibri" w:hAnsi="Calibri" w:cs="Calibri"/>
+          <w:sz w:val="28"/>
+        </w:rPr>
+        <w:t xml:space="preserve"> "Pomoc"</w:t>
+      </w:r>
+      <w:r>
+        <w:rPr>
+          <w:rFonts w:ascii="Calibri" w:eastAsia="Calibri" w:hAnsi="Calibri" w:cs="Calibri"/>
+          <w:sz w:val="28"/>
+        </w:rPr>
+        <w:t>,</w:t>
+      </w:r>
+      <w:r>
+        <w:rPr>
+          <w:rFonts w:ascii="Calibri" w:eastAsia="Calibri" w:hAnsi="Calibri" w:cs="Calibri"/>
+          <w:sz w:val="28"/>
+        </w:rPr>
+        <w:t xml:space="preserve"> "Zamknij aplikację"</w:t>
       </w:r>
       <w:r>
         <w:rPr>
@@ -323,76 +355,6 @@
           <w:sz w:val="28"/>
         </w:rPr>
         <w:t>.</w:t>
-      </w:r>
-      <w:r>
-        <w:rPr>
-          <w:rFonts w:ascii="Calibri" w:eastAsia="Calibri" w:hAnsi="Calibri" w:cs="Calibri"/>
-          <w:sz w:val="28"/>
-        </w:rPr>
-        <w:t xml:space="preserve"> </w:t>
-      </w:r>
-      <w:r>
-        <w:rPr>
-          <w:rFonts w:ascii="Calibri" w:eastAsia="Calibri" w:hAnsi="Calibri" w:cs="Calibri"/>
-          <w:sz w:val="28"/>
-        </w:rPr>
-        <w:t>Na górze mamy 3 eleme</w:t>
-      </w:r>
-      <w:r>
-        <w:rPr>
-          <w:rFonts w:ascii="Calibri" w:eastAsia="Calibri" w:hAnsi="Calibri" w:cs="Calibri"/>
-          <w:sz w:val="28"/>
-        </w:rPr>
-        <w:t>n</w:t>
-      </w:r>
-      <w:r>
-        <w:rPr>
-          <w:rFonts w:ascii="Calibri" w:eastAsia="Calibri" w:hAnsi="Calibri" w:cs="Calibri"/>
-          <w:sz w:val="28"/>
-        </w:rPr>
-        <w:t>ty</w:t>
-      </w:r>
-      <w:r>
-        <w:rPr>
-          <w:rFonts w:ascii="Calibri" w:eastAsia="Calibri" w:hAnsi="Calibri" w:cs="Calibri"/>
-          <w:sz w:val="28"/>
-        </w:rPr>
-        <w:t xml:space="preserve"> -</w:t>
-      </w:r>
-      <w:r>
-        <w:rPr>
-          <w:rFonts w:ascii="Calibri" w:eastAsia="Calibri" w:hAnsi="Calibri" w:cs="Calibri"/>
-          <w:sz w:val="28"/>
-        </w:rPr>
-        <w:t xml:space="preserve"> "Zadania"</w:t>
-      </w:r>
-      <w:r>
-        <w:rPr>
-          <w:rFonts w:ascii="Calibri" w:eastAsia="Calibri" w:hAnsi="Calibri" w:cs="Calibri"/>
-          <w:sz w:val="28"/>
-        </w:rPr>
-        <w:t>,</w:t>
-      </w:r>
-      <w:r>
-        <w:rPr>
-          <w:rFonts w:ascii="Calibri" w:eastAsia="Calibri" w:hAnsi="Calibri" w:cs="Calibri"/>
-          <w:sz w:val="28"/>
-        </w:rPr>
-        <w:t xml:space="preserve"> "Pomoc"</w:t>
-      </w:r>
-      <w:r>
-        <w:rPr>
-          <w:rFonts w:ascii="Calibri" w:eastAsia="Calibri" w:hAnsi="Calibri" w:cs="Calibri"/>
-          <w:sz w:val="28"/>
-        </w:rPr>
-        <w:t>,</w:t>
-      </w:r>
-      <w:r>
-        <w:rPr>
-          <w:rFonts w:ascii="Calibri" w:eastAsia="Calibri" w:hAnsi="Calibri" w:cs="Calibri"/>
-          <w:sz w:val="28"/>
-        </w:rPr>
-        <w:t xml:space="preserve"> "Zamknij aplikację", każdy ma swoją funkcjonalność.</w:t>
       </w:r>
     </w:p>
     <w:p>
@@ -408,7 +370,7 @@
           <v:rect id="rectole0000000000" o:spid="_x0000_i1025" style="width:162pt;height:46.5pt" o:ole="" o:preferrelative="t" stroked="f">
             <v:imagedata r:id="rId5" o:title=""/>
           </v:rect>
-          <o:OLEObject Type="Embed" ProgID="StaticMetafile" ShapeID="rectole0000000000" DrawAspect="Content" ObjectID="_1673901710" r:id="rId6"/>
+          <o:OLEObject Type="Embed" ProgID="StaticMetafile" ShapeID="rectole0000000000" DrawAspect="Content" ObjectID="_1673952106" r:id="rId6"/>
         </w:object>
       </w:r>
     </w:p>
@@ -436,7 +398,6 @@
           <w:bCs/>
           <w:sz w:val="28"/>
         </w:rPr>
-        <w:lastRenderedPageBreak/>
         <w:t>Zadania</w:t>
       </w:r>
       <w:r>
@@ -444,21 +405,23 @@
           <w:rFonts w:ascii="Calibri" w:eastAsia="Calibri" w:hAnsi="Calibri" w:cs="Calibri"/>
           <w:sz w:val="28"/>
         </w:rPr>
-        <w:t xml:space="preserve"> daj</w:t>
-      </w:r>
-      <w:r>
-        <w:rPr>
-          <w:rFonts w:ascii="Calibri" w:eastAsia="Calibri" w:hAnsi="Calibri" w:cs="Calibri"/>
-          <w:sz w:val="28"/>
-        </w:rPr>
-        <w:t>ę możliwość utworzyć nowe zadanie "Watcher" oraz "Manipulator", i wczytać zadanie z pliku oraz zapisać wybrane zadanie do pliku lub skończyć zadanie</w:t>
-      </w:r>
-      <w:r>
-        <w:rPr>
-          <w:rFonts w:ascii="Calibri" w:eastAsia="Calibri" w:hAnsi="Calibri" w:cs="Calibri"/>
-          <w:sz w:val="28"/>
-        </w:rPr>
-        <w:t xml:space="preserve">. </w:t>
+        <w:t xml:space="preserve"> daję możliwość utworzyć nowe zadanie "</w:t>
+      </w:r>
+      <w:proofErr w:type="spellStart"/>
+      <w:r>
+        <w:rPr>
+          <w:rFonts w:ascii="Calibri" w:eastAsia="Calibri" w:hAnsi="Calibri" w:cs="Calibri"/>
+          <w:sz w:val="28"/>
+        </w:rPr>
+        <w:t>Watcher</w:t>
+      </w:r>
+      <w:proofErr w:type="spellEnd"/>
+      <w:r>
+        <w:rPr>
+          <w:rFonts w:ascii="Calibri" w:eastAsia="Calibri" w:hAnsi="Calibri" w:cs="Calibri"/>
+          <w:sz w:val="28"/>
+        </w:rPr>
+        <w:t xml:space="preserve">" oraz "Manipulator", i wczytać zadanie z pliku oraz zapisać wybrane zadanie do pliku lub skończyć zadanie. </w:t>
       </w:r>
     </w:p>
     <w:p>
@@ -474,7 +437,7 @@
           <v:rect id="rectole0000000001" o:spid="_x0000_i1026" style="width:210.75pt;height:120.75pt" o:ole="" o:preferrelative="t" stroked="f">
             <v:imagedata r:id="rId7" o:title=""/>
           </v:rect>
-          <o:OLEObject Type="Embed" ProgID="StaticMetafile" ShapeID="rectole0000000001" DrawAspect="Content" ObjectID="_1673901711" r:id="rId8"/>
+          <o:OLEObject Type="Embed" ProgID="StaticMetafile" ShapeID="rectole0000000001" DrawAspect="Content" ObjectID="_1673952107" r:id="rId8"/>
         </w:object>
       </w:r>
     </w:p>
@@ -509,7 +472,7 @@
           <v:rect id="rectole0000000002" o:spid="_x0000_i1027" style="width:297.75pt;height:77.25pt" o:ole="" o:preferrelative="t" stroked="f">
             <v:imagedata r:id="rId9" o:title=""/>
           </v:rect>
-          <o:OLEObject Type="Embed" ProgID="StaticMetafile" ShapeID="rectole0000000002" DrawAspect="Content" ObjectID="_1673901712" r:id="rId10"/>
+          <o:OLEObject Type="Embed" ProgID="StaticMetafile" ShapeID="rectole0000000002" DrawAspect="Content" ObjectID="_1673952108" r:id="rId10"/>
         </w:object>
       </w:r>
     </w:p>
@@ -559,7 +522,7 @@
           <v:rect id="rectole0000000003" o:spid="_x0000_i1028" style="width:333pt;height:130.5pt" o:ole="" o:preferrelative="t" stroked="f">
             <v:imagedata r:id="rId11" o:title=""/>
           </v:rect>
-          <o:OLEObject Type="Embed" ProgID="StaticMetafile" ShapeID="rectole0000000003" DrawAspect="Content" ObjectID="_1673901713" r:id="rId12"/>
+          <o:OLEObject Type="Embed" ProgID="StaticMetafile" ShapeID="rectole0000000003" DrawAspect="Content" ObjectID="_1673952109" r:id="rId12"/>
         </w:object>
       </w:r>
     </w:p>
@@ -575,7 +538,7 @@
           <v:rect id="rectole0000000004" o:spid="_x0000_i1029" style="width:328.5pt;height:126pt" o:ole="" o:preferrelative="t" stroked="f">
             <v:imagedata r:id="rId13" o:title=""/>
           </v:rect>
-          <o:OLEObject Type="Embed" ProgID="StaticMetafile" ShapeID="rectole0000000004" DrawAspect="Content" ObjectID="_1673901714" r:id="rId14"/>
+          <o:OLEObject Type="Embed" ProgID="StaticMetafile" ShapeID="rectole0000000004" DrawAspect="Content" ObjectID="_1673952110" r:id="rId14"/>
         </w:object>
       </w:r>
     </w:p>
@@ -609,15 +572,80 @@
         <w:spacing w:after="200" w:line="276" w:lineRule="auto"/>
         <w:rPr>
           <w:rFonts w:ascii="Calibri" w:eastAsia="Calibri" w:hAnsi="Calibri" w:cs="Calibri"/>
-          <w:sz w:val="28"/>
-        </w:rPr>
-      </w:pPr>
-      <w:r>
-        <w:rPr>
-          <w:rFonts w:ascii="Calibri" w:eastAsia="Calibri" w:hAnsi="Calibri" w:cs="Calibri"/>
-          <w:sz w:val="28"/>
-        </w:rPr>
-        <w:t>Po stworzeniu nowego Manipulatora(możliwe jest utworzenie kilku na raz)</w:t>
+          <w:b/>
+          <w:bCs/>
+          <w:sz w:val="28"/>
+        </w:rPr>
+      </w:pPr>
+      <w:r>
+        <w:rPr>
+          <w:rFonts w:ascii="Calibri" w:eastAsia="Calibri" w:hAnsi="Calibri" w:cs="Calibri"/>
+          <w:b/>
+          <w:bCs/>
+          <w:sz w:val="28"/>
+        </w:rPr>
+        <w:lastRenderedPageBreak/>
+        <w:t>Manipulator</w:t>
+      </w:r>
+    </w:p>
+    <w:p>
+      <w:pPr>
+        <w:spacing w:after="200" w:line="276" w:lineRule="auto"/>
+        <w:rPr>
+          <w:rFonts w:ascii="Calibri" w:eastAsia="Calibri" w:hAnsi="Calibri" w:cs="Calibri"/>
+          <w:b/>
+          <w:bCs/>
+          <w:color w:val="C45911" w:themeColor="accent2" w:themeShade="BF"/>
+          <w:sz w:val="28"/>
+        </w:rPr>
+      </w:pPr>
+      <w:r>
+        <w:rPr>
+          <w:rFonts w:ascii="Calibri" w:eastAsia="Calibri" w:hAnsi="Calibri" w:cs="Calibri"/>
+          <w:b/>
+          <w:bCs/>
+          <w:color w:val="C45911" w:themeColor="accent2" w:themeShade="BF"/>
+          <w:sz w:val="28"/>
+        </w:rPr>
+        <w:t xml:space="preserve">UWAGA! </w:t>
+      </w:r>
+      <w:r>
+        <w:rPr>
+          <w:b/>
+          <w:bCs/>
+          <w:color w:val="C45911" w:themeColor="accent2" w:themeShade="BF"/>
+        </w:rPr>
+        <w:t>Operacje wykonywane na systemie plików są nieodwracalne i w celu przywrócenia poprzedniego stanu może być potrzebne użycie oprogramowania do odzyskiwania danych.</w:t>
+      </w:r>
+    </w:p>
+    <w:p>
+      <w:pPr>
+        <w:spacing w:after="200" w:line="276" w:lineRule="auto"/>
+        <w:rPr>
+          <w:rFonts w:ascii="Calibri" w:eastAsia="Calibri" w:hAnsi="Calibri" w:cs="Calibri"/>
+          <w:sz w:val="28"/>
+        </w:rPr>
+      </w:pPr>
+      <w:r>
+        <w:rPr>
+          <w:rFonts w:ascii="Calibri" w:eastAsia="Calibri" w:hAnsi="Calibri" w:cs="Calibri"/>
+          <w:sz w:val="28"/>
+        </w:rPr>
+        <w:t>Po stworzeniu nowego Manipulatora</w:t>
+      </w:r>
+      <w:r>
+        <w:rPr>
+          <w:rFonts w:ascii="Calibri" w:eastAsia="Calibri" w:hAnsi="Calibri" w:cs="Calibri"/>
+          <w:sz w:val="28"/>
+        </w:rPr>
+        <w:t xml:space="preserve"> </w:t>
+      </w:r>
+      <w:r>
+        <w:rPr>
+          <w:rFonts w:ascii="Calibri" w:eastAsia="Calibri" w:hAnsi="Calibri" w:cs="Calibri"/>
+          <w:sz w:val="28"/>
+        </w:rPr>
+        <w:t>(możliwe jest utworzenie kilku na raz)</w:t>
       </w:r>
     </w:p>
     <w:p>
@@ -633,7 +661,7 @@
           <v:rect id="rectole0000000005" o:spid="_x0000_i1030" style="width:425.25pt;height:219pt" o:ole="" o:preferrelative="t" stroked="f">
             <v:imagedata r:id="rId15" o:title=""/>
           </v:rect>
-          <o:OLEObject Type="Embed" ProgID="StaticMetafile" ShapeID="rectole0000000005" DrawAspect="Content" ObjectID="_1673901715" r:id="rId16"/>
+          <o:OLEObject Type="Embed" ProgID="StaticMetafile" ShapeID="rectole0000000005" DrawAspect="Content" ObjectID="_1673952111" r:id="rId16"/>
         </w:object>
       </w:r>
     </w:p>
@@ -673,37 +701,28 @@
         </w:rPr>
         <w:t>Wyboru plików</w:t>
       </w:r>
-    </w:p>
-    <w:p>
-      <w:pPr>
-        <w:spacing w:after="200" w:line="240" w:lineRule="auto"/>
-        <w:ind w:left="720"/>
-        <w:rPr>
-          <w:rFonts w:ascii="Calibri" w:eastAsia="Calibri" w:hAnsi="Calibri" w:cs="Calibri"/>
-          <w:sz w:val="28"/>
-        </w:rPr>
-      </w:pPr>
-      <w:r>
-        <w:rPr>
-          <w:rFonts w:ascii="Calibri" w:eastAsia="Calibri" w:hAnsi="Calibri" w:cs="Calibri"/>
-        </w:rPr>
-        <w:t xml:space="preserve"> </w:t>
-      </w:r>
-    </w:p>
-    <w:p>
-      <w:pPr>
-        <w:spacing w:after="200" w:line="276" w:lineRule="auto"/>
-        <w:rPr>
-          <w:rFonts w:ascii="Calibri" w:eastAsia="Calibri" w:hAnsi="Calibri" w:cs="Calibri"/>
-          <w:sz w:val="28"/>
-        </w:rPr>
-      </w:pPr>
-      <w:r>
-        <w:rPr>
-          <w:rFonts w:ascii="Calibri" w:eastAsia="Calibri" w:hAnsi="Calibri" w:cs="Calibri"/>
-          <w:sz w:val="28"/>
-        </w:rPr>
-        <w:t xml:space="preserve">       </w:t>
+      <w:r>
+        <w:rPr>
+          <w:rFonts w:ascii="Calibri" w:eastAsia="Calibri" w:hAnsi="Calibri" w:cs="Calibri"/>
+          <w:sz w:val="28"/>
+        </w:rPr>
+        <w:t xml:space="preserve"> (z wykluczeniem </w:t>
+      </w:r>
+      <w:proofErr w:type="spellStart"/>
+      <w:r>
+        <w:rPr>
+          <w:rFonts w:ascii="Calibri" w:eastAsia="Calibri" w:hAnsi="Calibri" w:cs="Calibri"/>
+          <w:sz w:val="28"/>
+        </w:rPr>
+        <w:t>podfolderów</w:t>
+      </w:r>
+      <w:proofErr w:type="spellEnd"/>
+      <w:r>
+        <w:rPr>
+          <w:rFonts w:ascii="Calibri" w:eastAsia="Calibri" w:hAnsi="Calibri" w:cs="Calibri"/>
+          <w:sz w:val="28"/>
+        </w:rPr>
+        <w:t>)</w:t>
       </w:r>
     </w:p>
     <w:p>
@@ -741,7 +760,7 @@
           <v:rect id="rectole0000000006" o:spid="_x0000_i1031" style="width:415.5pt;height:129pt" o:ole="" o:preferrelative="t" stroked="f">
             <v:imagedata r:id="rId17" o:title=""/>
           </v:rect>
-          <o:OLEObject Type="Embed" ProgID="StaticMetafile" ShapeID="rectole0000000006" DrawAspect="Content" ObjectID="_1673901716" r:id="rId18"/>
+          <o:OLEObject Type="Embed" ProgID="StaticMetafile" ShapeID="rectole0000000006" DrawAspect="Content" ObjectID="_1673952112" r:id="rId18"/>
         </w:object>
       </w:r>
     </w:p>
@@ -789,7 +808,7 @@
           <v:rect id="rectole0000000007" o:spid="_x0000_i1032" style="width:415.5pt;height:61.5pt" o:ole="" o:preferrelative="t" stroked="f">
             <v:imagedata r:id="rId19" o:title=""/>
           </v:rect>
-          <o:OLEObject Type="Embed" ProgID="StaticMetafile" ShapeID="rectole0000000007" DrawAspect="Content" ObjectID="_1673901717" r:id="rId20"/>
+          <o:OLEObject Type="Embed" ProgID="StaticMetafile" ShapeID="rectole0000000007" DrawAspect="Content" ObjectID="_1673952113" r:id="rId20"/>
         </w:object>
       </w:r>
     </w:p>
@@ -837,19 +856,9 @@
           <v:rect id="rectole0000000008" o:spid="_x0000_i1033" style="width:415.5pt;height:120.75pt" o:ole="" o:preferrelative="t" stroked="f">
             <v:imagedata r:id="rId21" o:title=""/>
           </v:rect>
-          <o:OLEObject Type="Embed" ProgID="StaticMetafile" ShapeID="rectole0000000008" DrawAspect="Content" ObjectID="_1673901718" r:id="rId22"/>
+          <o:OLEObject Type="Embed" ProgID="StaticMetafile" ShapeID="rectole0000000008" DrawAspect="Content" ObjectID="_1673952114" r:id="rId22"/>
         </w:object>
       </w:r>
-    </w:p>
-    <w:p>
-      <w:pPr>
-        <w:spacing w:after="200" w:line="240" w:lineRule="auto"/>
-        <w:ind w:left="720"/>
-        <w:rPr>
-          <w:rFonts w:ascii="Calibri" w:eastAsia="Calibri" w:hAnsi="Calibri" w:cs="Calibri"/>
-          <w:sz w:val="28"/>
-        </w:rPr>
-      </w:pPr>
     </w:p>
     <w:p>
       <w:pPr>
@@ -895,7 +904,7 @@
           <v:rect id="rectole0000000009" o:spid="_x0000_i1034" style="width:415.5pt;height:112.5pt" o:ole="" o:preferrelative="t" stroked="f">
             <v:imagedata r:id="rId23" o:title=""/>
           </v:rect>
-          <o:OLEObject Type="Embed" ProgID="StaticMetafile" ShapeID="rectole0000000009" DrawAspect="Content" ObjectID="_1673901719" r:id="rId24"/>
+          <o:OLEObject Type="Embed" ProgID="StaticMetafile" ShapeID="rectole0000000009" DrawAspect="Content" ObjectID="_1673952115" r:id="rId24"/>
         </w:object>
       </w:r>
     </w:p>
@@ -903,17 +912,13 @@
       <w:pPr>
         <w:spacing w:after="200" w:line="240" w:lineRule="auto"/>
         <w:ind w:left="720"/>
-        <w:rPr>
-          <w:rFonts w:ascii="Calibri" w:eastAsia="Calibri" w:hAnsi="Calibri" w:cs="Calibri"/>
-          <w:sz w:val="28"/>
-        </w:rPr>
       </w:pPr>
       <w:r>
         <w:object w:dxaOrig="8303" w:dyaOrig="3924" w14:anchorId="2894E39F">
           <v:rect id="rectole0000000010" o:spid="_x0000_i1035" style="width:415.5pt;height:196.5pt" o:ole="" o:preferrelative="t" stroked="f">
             <v:imagedata r:id="rId25" o:title=""/>
           </v:rect>
-          <o:OLEObject Type="Embed" ProgID="StaticMetafile" ShapeID="rectole0000000010" DrawAspect="Content" ObjectID="_1673901720" r:id="rId26"/>
+          <o:OLEObject Type="Embed" ProgID="StaticMetafile" ShapeID="rectole0000000010" DrawAspect="Content" ObjectID="_1673952116" r:id="rId26"/>
         </w:object>
       </w:r>
     </w:p>
@@ -921,11 +926,10 @@
       <w:pPr>
         <w:spacing w:after="200" w:line="240" w:lineRule="auto"/>
         <w:ind w:left="720"/>
-        <w:rPr>
-          <w:rFonts w:ascii="Calibri" w:eastAsia="Calibri" w:hAnsi="Calibri" w:cs="Calibri"/>
-          <w:sz w:val="28"/>
-        </w:rPr>
-      </w:pPr>
+      </w:pPr>
+      <w:r>
+        <w:t>Budowa gotowej nazwy przedstawia się następująco:</w:t>
+      </w:r>
     </w:p>
     <w:p>
       <w:pPr>
@@ -936,6 +940,172 @@
           <w:sz w:val="28"/>
         </w:rPr>
       </w:pPr>
+      <w:r>
+        <w:rPr>
+          <w:rFonts w:ascii="Calibri" w:eastAsia="Calibri" w:hAnsi="Calibri" w:cs="Calibri"/>
+          <w:noProof/>
+          <w:sz w:val="28"/>
+        </w:rPr>
+        <w:pict w14:anchorId="769C3C71">
+          <v:rect id="_x0000_s1042" style="position:absolute;left:0;text-align:left;margin-left:192.4pt;margin-top:8.25pt;width:137.25pt;height:24pt;z-index:251661312" fillcolor="white [3201]" strokecolor="#5b9bd5 [3208]" strokeweight=".25pt">
+            <v:shadow color="#868686"/>
+            <v:textbox>
+              <w:txbxContent>
+                <w:p>
+                  <w:r>
+                    <w:t>Separator + Indeks</w:t>
+                  </w:r>
+                </w:p>
+              </w:txbxContent>
+            </v:textbox>
+          </v:rect>
+        </w:pict>
+      </w:r>
+      <w:r>
+        <w:rPr>
+          <w:rFonts w:ascii="Calibri" w:eastAsia="Calibri" w:hAnsi="Calibri" w:cs="Calibri"/>
+          <w:noProof/>
+          <w:sz w:val="28"/>
+        </w:rPr>
+        <w:pict w14:anchorId="01AE7816">
+          <v:rect id="_x0000_s1041" style="position:absolute;left:0;text-align:left;margin-left:112.15pt;margin-top:8.25pt;width:71.25pt;height:24pt;z-index:251660288" fillcolor="white [3201]" strokecolor="#4472c4 [3204]" strokeweight="1pt">
+            <v:stroke dashstyle="dash"/>
+            <v:shadow color="#868686"/>
+            <v:textbox>
+              <w:txbxContent>
+                <w:p>
+                  <w:pPr>
+                    <w:rPr>
+                      <w:sz w:val="18"/>
+                      <w:szCs w:val="18"/>
+                    </w:rPr>
+                  </w:pPr>
+                  <w:r>
+                    <w:rPr>
+                      <w:sz w:val="18"/>
+                      <w:szCs w:val="18"/>
+                    </w:rPr>
+                    <w:t>Obecna nazwa</w:t>
+                  </w:r>
+                </w:p>
+              </w:txbxContent>
+            </v:textbox>
+          </v:rect>
+        </w:pict>
+      </w:r>
+      <w:r>
+        <w:rPr>
+          <w:rFonts w:ascii="Calibri" w:eastAsia="Calibri" w:hAnsi="Calibri" w:cs="Calibri"/>
+          <w:noProof/>
+          <w:sz w:val="28"/>
+        </w:rPr>
+        <w:pict w14:anchorId="1CD37A97">
+          <v:rect id="_x0000_s1040" style="position:absolute;left:0;text-align:left;margin-left:62.65pt;margin-top:8.25pt;width:43.5pt;height:24pt;z-index:251659264" fillcolor="white [3201]" strokecolor="#4472c4 [3204]" strokeweight=".5pt">
+            <v:shadow color="#868686"/>
+            <v:textbox>
+              <w:txbxContent>
+                <w:p>
+                  <w:proofErr w:type="spellStart"/>
+                  <w:r>
+                    <w:t>Prefix</w:t>
+                  </w:r>
+                  <w:proofErr w:type="spellEnd"/>
+                </w:p>
+              </w:txbxContent>
+            </v:textbox>
+          </v:rect>
+        </w:pict>
+      </w:r>
+      <w:r>
+        <w:rPr>
+          <w:rFonts w:ascii="Calibri" w:eastAsia="Calibri" w:hAnsi="Calibri" w:cs="Calibri"/>
+          <w:noProof/>
+          <w:sz w:val="28"/>
+        </w:rPr>
+        <w:pict w14:anchorId="57B93721">
+          <v:rect id="_x0000_s1039" style="position:absolute;left:0;text-align:left;margin-left:-8.6pt;margin-top:8.25pt;width:66pt;height:24pt;z-index:251658240" fillcolor="white [3201]" strokecolor="#5b9bd5 [3208]" strokeweight="1pt">
+            <v:stroke dashstyle="dash"/>
+            <v:shadow color="#868686"/>
+            <v:textbox>
+              <w:txbxContent>
+                <w:p>
+                  <w:r>
+                    <w:t>Ścieżka</w:t>
+                  </w:r>
+                </w:p>
+              </w:txbxContent>
+            </v:textbox>
+          </v:rect>
+        </w:pict>
+      </w:r>
+      <w:r>
+        <w:rPr>
+          <w:rFonts w:ascii="Calibri" w:eastAsia="Calibri" w:hAnsi="Calibri" w:cs="Calibri"/>
+          <w:noProof/>
+          <w:sz w:val="28"/>
+        </w:rPr>
+        <w:pict w14:anchorId="01AE7816">
+          <v:rect id="_x0000_s1043" style="position:absolute;left:0;text-align:left;margin-left:408.4pt;margin-top:8.25pt;width:71.25pt;height:24pt;z-index:251662336" fillcolor="white [3201]" strokecolor="#4472c4 [3204]" strokeweight="1pt">
+            <v:stroke dashstyle="dash"/>
+            <v:shadow color="#868686"/>
+            <v:textbox>
+              <w:txbxContent>
+                <w:p>
+                  <w:pPr>
+                    <w:rPr>
+                      <w:sz w:val="20"/>
+                      <w:szCs w:val="20"/>
+                    </w:rPr>
+                  </w:pPr>
+                  <w:r>
+                    <w:rPr>
+                      <w:sz w:val="20"/>
+                      <w:szCs w:val="20"/>
+                    </w:rPr>
+                    <w:t>Rozszerzenie</w:t>
+                  </w:r>
+                </w:p>
+              </w:txbxContent>
+            </v:textbox>
+          </v:rect>
+        </w:pict>
+      </w:r>
+      <w:r>
+        <w:rPr>
+          <w:noProof/>
+        </w:rPr>
+        <w:pict w14:anchorId="769C3C71">
+          <v:rect id="_x0000_s1044" style="position:absolute;left:0;text-align:left;margin-left:334.9pt;margin-top:8.25pt;width:69.75pt;height:24pt;z-index:251663360" fillcolor="white [3201]" strokecolor="#5b9bd5 [3208]" strokeweight=".25pt">
+            <v:shadow color="#868686"/>
+            <v:textbox>
+              <w:txbxContent>
+                <w:p>
+                  <w:proofErr w:type="spellStart"/>
+                  <w:r>
+                    <w:t>Suffix</w:t>
+                  </w:r>
+                  <w:proofErr w:type="spellEnd"/>
+                </w:p>
+              </w:txbxContent>
+            </v:textbox>
+          </v:rect>
+        </w:pict>
+      </w:r>
+    </w:p>
+    <w:p>
+      <w:pPr>
+        <w:rPr>
+          <w:rFonts w:ascii="Calibri" w:eastAsia="Calibri" w:hAnsi="Calibri" w:cs="Calibri"/>
+          <w:sz w:val="28"/>
+        </w:rPr>
+      </w:pPr>
+      <w:r>
+        <w:rPr>
+          <w:rFonts w:ascii="Calibri" w:eastAsia="Calibri" w:hAnsi="Calibri" w:cs="Calibri"/>
+          <w:sz w:val="28"/>
+        </w:rPr>
+        <w:br w:type="page"/>
+      </w:r>
     </w:p>
     <w:p>
       <w:pPr>
@@ -978,10 +1148,10 @@
       </w:pPr>
       <w:r>
         <w:object w:dxaOrig="8503" w:dyaOrig="1093" w14:anchorId="72ED16F6">
-          <v:rect id="rectole0000000011" o:spid="_x0000_i1036" style="width:425.25pt;height:54.75pt" o:ole="" o:preferrelative="t" stroked="f">
+          <v:rect id="rectole0000000011" o:spid="_x0000_i1042" style="width:425.25pt;height:54.75pt" o:ole="" o:preferrelative="t" stroked="f">
             <v:imagedata r:id="rId27" o:title=""/>
           </v:rect>
-          <o:OLEObject Type="Embed" ProgID="StaticMetafile" ShapeID="rectole0000000011" DrawAspect="Content" ObjectID="_1673901721" r:id="rId28"/>
+          <o:OLEObject Type="Embed" ProgID="StaticMetafile" ShapeID="rectole0000000011" DrawAspect="Content" ObjectID="_1673952117" r:id="rId28"/>
         </w:object>
       </w:r>
     </w:p>
@@ -1007,39 +1177,128 @@
           <w:rFonts w:ascii="Calibri" w:eastAsia="Calibri" w:hAnsi="Calibri" w:cs="Calibri"/>
           <w:sz w:val="28"/>
         </w:rPr>
-        <w:t>Po</w:t>
-      </w:r>
-      <w:r>
-        <w:rPr>
-          <w:rFonts w:ascii="Calibri" w:eastAsia="Calibri" w:hAnsi="Calibri" w:cs="Calibri"/>
-          <w:sz w:val="28"/>
-        </w:rPr>
-        <w:t xml:space="preserve"> wybraniu odpowiednich rzeczy klikamy na "Start" </w:t>
-      </w:r>
-    </w:p>
-    <w:p>
-      <w:pPr>
-        <w:spacing w:after="200" w:line="276" w:lineRule="auto"/>
-        <w:rPr>
-          <w:rFonts w:ascii="Calibri" w:eastAsia="Calibri" w:hAnsi="Calibri" w:cs="Calibri"/>
-          <w:sz w:val="28"/>
-        </w:rPr>
-      </w:pPr>
-    </w:p>
-    <w:p>
-      <w:pPr>
-        <w:spacing w:after="200" w:line="276" w:lineRule="auto"/>
-        <w:rPr>
-          <w:rFonts w:ascii="Calibri" w:eastAsia="Calibri" w:hAnsi="Calibri" w:cs="Calibri"/>
-          <w:sz w:val="28"/>
-        </w:rPr>
-      </w:pPr>
-      <w:r>
-        <w:rPr>
-          <w:rFonts w:ascii="Calibri" w:eastAsia="Calibri" w:hAnsi="Calibri" w:cs="Calibri"/>
-          <w:sz w:val="28"/>
-        </w:rPr>
-        <w:t xml:space="preserve">Po stworzeniu nowego Watchera mamy do wyboru "Folder"(z dołączeniem podfolderów) oraz "Plik". Po kliknięcie na "Start" mamy są takie filtry: </w:t>
+        <w:t>Po wybraniu odpo</w:t>
+      </w:r>
+      <w:r>
+        <w:rPr>
+          <w:rFonts w:ascii="Calibri" w:eastAsia="Calibri" w:hAnsi="Calibri" w:cs="Calibri"/>
+          <w:sz w:val="28"/>
+        </w:rPr>
+        <w:t>wiadających nam</w:t>
+      </w:r>
+      <w:r>
+        <w:rPr>
+          <w:rFonts w:ascii="Calibri" w:eastAsia="Calibri" w:hAnsi="Calibri" w:cs="Calibri"/>
+          <w:sz w:val="28"/>
+        </w:rPr>
+        <w:t xml:space="preserve"> </w:t>
+      </w:r>
+      <w:r>
+        <w:rPr>
+          <w:rFonts w:ascii="Calibri" w:eastAsia="Calibri" w:hAnsi="Calibri" w:cs="Calibri"/>
+          <w:sz w:val="28"/>
+        </w:rPr>
+        <w:t>operacji</w:t>
+      </w:r>
+      <w:r>
+        <w:rPr>
+          <w:rFonts w:ascii="Calibri" w:eastAsia="Calibri" w:hAnsi="Calibri" w:cs="Calibri"/>
+          <w:sz w:val="28"/>
+        </w:rPr>
+        <w:t xml:space="preserve"> klikamy na "Start"</w:t>
+      </w:r>
+      <w:r>
+        <w:rPr>
+          <w:rFonts w:ascii="Calibri" w:eastAsia="Calibri" w:hAnsi="Calibri" w:cs="Calibri"/>
+          <w:sz w:val="28"/>
+        </w:rPr>
+        <w:t>.</w:t>
+      </w:r>
+    </w:p>
+    <w:p>
+      <w:pPr>
+        <w:spacing w:after="200" w:line="276" w:lineRule="auto"/>
+        <w:rPr>
+          <w:rFonts w:ascii="Calibri" w:eastAsia="Calibri" w:hAnsi="Calibri" w:cs="Calibri"/>
+          <w:sz w:val="28"/>
+        </w:rPr>
+      </w:pPr>
+      <w:r>
+        <w:rPr>
+          <w:rFonts w:ascii="Calibri" w:eastAsia="Calibri" w:hAnsi="Calibri" w:cs="Calibri"/>
+          <w:sz w:val="28"/>
+        </w:rPr>
+        <w:t>Kontrolki przy operacjach sygnalizują stan wykonania, a po zakończeniu wszystkiego wyświetli się stosowny komunikat na pasku stanu.</w:t>
+      </w:r>
+    </w:p>
+    <w:p>
+      <w:pPr>
+        <w:spacing w:after="200" w:line="276" w:lineRule="auto"/>
+        <w:rPr>
+          <w:rFonts w:ascii="Calibri" w:eastAsia="Calibri" w:hAnsi="Calibri" w:cs="Calibri"/>
+          <w:b/>
+          <w:bCs/>
+          <w:sz w:val="28"/>
+        </w:rPr>
+      </w:pPr>
+      <w:proofErr w:type="spellStart"/>
+      <w:r>
+        <w:rPr>
+          <w:rFonts w:ascii="Calibri" w:eastAsia="Calibri" w:hAnsi="Calibri" w:cs="Calibri"/>
+          <w:b/>
+          <w:bCs/>
+          <w:sz w:val="28"/>
+        </w:rPr>
+        <w:t>Watcher</w:t>
+      </w:r>
+      <w:proofErr w:type="spellEnd"/>
+    </w:p>
+    <w:p>
+      <w:pPr>
+        <w:spacing w:after="200" w:line="276" w:lineRule="auto"/>
+        <w:rPr>
+          <w:rFonts w:ascii="Calibri" w:eastAsia="Calibri" w:hAnsi="Calibri" w:cs="Calibri"/>
+          <w:sz w:val="28"/>
+        </w:rPr>
+      </w:pPr>
+      <w:r>
+        <w:rPr>
+          <w:rFonts w:ascii="Calibri" w:eastAsia="Calibri" w:hAnsi="Calibri" w:cs="Calibri"/>
+          <w:sz w:val="28"/>
+        </w:rPr>
+        <w:t xml:space="preserve">Po stworzeniu nowego </w:t>
+      </w:r>
+      <w:proofErr w:type="spellStart"/>
+      <w:r>
+        <w:rPr>
+          <w:rFonts w:ascii="Calibri" w:eastAsia="Calibri" w:hAnsi="Calibri" w:cs="Calibri"/>
+          <w:sz w:val="28"/>
+        </w:rPr>
+        <w:t>Watchera</w:t>
+      </w:r>
+      <w:proofErr w:type="spellEnd"/>
+      <w:r>
+        <w:rPr>
+          <w:rFonts w:ascii="Calibri" w:eastAsia="Calibri" w:hAnsi="Calibri" w:cs="Calibri"/>
+          <w:sz w:val="28"/>
+        </w:rPr>
+        <w:t xml:space="preserve"> mamy do wyboru "Folder"(z dołączeniem </w:t>
+      </w:r>
+      <w:proofErr w:type="spellStart"/>
+      <w:r>
+        <w:rPr>
+          <w:rFonts w:ascii="Calibri" w:eastAsia="Calibri" w:hAnsi="Calibri" w:cs="Calibri"/>
+          <w:sz w:val="28"/>
+        </w:rPr>
+        <w:t>podfolderów</w:t>
+      </w:r>
+      <w:proofErr w:type="spellEnd"/>
+      <w:r>
+        <w:rPr>
+          <w:rFonts w:ascii="Calibri" w:eastAsia="Calibri" w:hAnsi="Calibri" w:cs="Calibri"/>
+          <w:sz w:val="28"/>
+        </w:rPr>
+        <w:t>) oraz "Plik". Po kliknięcie na "Start" mamy są takie filtry:</w:t>
       </w:r>
     </w:p>
     <w:p>
@@ -1092,6 +1351,22 @@
     </w:p>
     <w:p>
       <w:pPr>
+        <w:spacing w:after="200" w:line="276" w:lineRule="auto"/>
+        <w:rPr>
+          <w:rFonts w:ascii="Calibri" w:eastAsia="Calibri" w:hAnsi="Calibri" w:cs="Calibri"/>
+          <w:sz w:val="28"/>
+        </w:rPr>
+      </w:pPr>
+      <w:r>
+        <w:rPr>
+          <w:rFonts w:ascii="Calibri" w:eastAsia="Calibri" w:hAnsi="Calibri" w:cs="Calibri"/>
+          <w:sz w:val="28"/>
+        </w:rPr>
+        <w:t>Na liście wyświetlą się zmiany z rozróżnieniem treści oraz nazwy.</w:t>
+      </w:r>
+    </w:p>
+    <w:p>
+      <w:pPr>
         <w:spacing w:after="200" w:line="240" w:lineRule="auto"/>
         <w:rPr>
           <w:rFonts w:ascii="Calibri" w:eastAsia="Calibri" w:hAnsi="Calibri" w:cs="Calibri"/>
@@ -1108,10 +1383,10 @@
       </w:pPr>
       <w:r>
         <w:object w:dxaOrig="8402" w:dyaOrig="2834" w14:anchorId="0C96D128">
-          <v:rect id="rectole0000000012" o:spid="_x0000_i1037" style="width:420pt;height:141.75pt" o:ole="" o:preferrelative="t" stroked="f">
+          <v:rect id="rectole0000000012" o:spid="_x0000_i1043" style="width:420pt;height:141.75pt" o:ole="" o:preferrelative="t" stroked="f">
             <v:imagedata r:id="rId29" o:title=""/>
           </v:rect>
-          <o:OLEObject Type="Embed" ProgID="StaticMetafile" ShapeID="rectole0000000012" DrawAspect="Content" ObjectID="_1673901722" r:id="rId30"/>
+          <o:OLEObject Type="Embed" ProgID="StaticMetafile" ShapeID="rectole0000000012" DrawAspect="Content" ObjectID="_1673952118" r:id="rId30"/>
         </w:object>
       </w:r>
     </w:p>
@@ -1184,47 +1459,6 @@
           <w:sz w:val="28"/>
         </w:rPr>
         <w:t>.</w:t>
-      </w:r>
-    </w:p>
-    <w:p>
-      <w:pPr>
-        <w:spacing w:after="200" w:line="240" w:lineRule="auto"/>
-        <w:rPr>
-          <w:rFonts w:ascii="Calibri" w:eastAsia="Calibri" w:hAnsi="Calibri" w:cs="Calibri"/>
-          <w:b/>
-          <w:sz w:val="28"/>
-        </w:rPr>
-      </w:pPr>
-      <w:r>
-        <w:rPr>
-          <w:rFonts w:ascii="Calibri" w:eastAsia="Calibri" w:hAnsi="Calibri" w:cs="Calibri"/>
-          <w:b/>
-          <w:sz w:val="28"/>
-        </w:rPr>
-        <w:t>Zamknij aplikację</w:t>
-      </w:r>
-    </w:p>
-    <w:p>
-      <w:pPr>
-        <w:spacing w:after="200" w:line="240" w:lineRule="auto"/>
-        <w:rPr>
-          <w:rFonts w:ascii="Calibri" w:eastAsia="Calibri" w:hAnsi="Calibri" w:cs="Calibri"/>
-          <w:sz w:val="28"/>
-        </w:rPr>
-      </w:pPr>
-      <w:r>
-        <w:rPr>
-          <w:rFonts w:ascii="Calibri" w:eastAsia="Calibri" w:hAnsi="Calibri" w:cs="Calibri"/>
-          <w:sz w:val="28"/>
-        </w:rPr>
-        <w:t>Po kliknięciu zamyka się cała aplikacja.</w:t>
-      </w:r>
-      <w:r>
-        <w:rPr>
-          <w:rFonts w:ascii="Calibri" w:eastAsia="Calibri" w:hAnsi="Calibri" w:cs="Calibri"/>
-          <w:sz w:val="28"/>
-        </w:rPr>
-        <w:t xml:space="preserve"> </w:t>
       </w:r>
     </w:p>
     <w:sectPr>

</xml_diff>